<commit_message>
Add test for multiple spaces and derived types for sort algorithms
</commit_message>
<xml_diff>
--- a/Tech Spec Document.docx
+++ b/Tech Spec Document.docx
@@ -287,6 +287,685 @@
         <w:rPr>
           <w:lang w:val="en-US"/>
         </w:rPr>
+        <w:t>Sorting Algorithm</w:t>
+      </w:r>
+    </w:p>
+    <w:p>
+      <w:pPr>
+        <w:rPr>
+          <w:lang w:val="en-US"/>
+        </w:rPr>
+      </w:pPr>
+      <w:r>
+        <w:rPr>
+          <w:lang w:val="en-US"/>
+        </w:rPr>
+        <w:t>Two sorting methods are available in the program. The default sorting method uses the classic Quick Sort algorithm. Code for this Quick Sort is included in the static generic class QuickSort&lt;T&gt;.</w:t>
+      </w:r>
+    </w:p>
+    <w:p>
+      <w:pPr>
+        <w:rPr>
+          <w:lang w:val="en-US"/>
+        </w:rPr>
+      </w:pPr>
+      <w:r>
+        <w:rPr>
+          <w:lang w:val="en-US"/>
+        </w:rPr>
+        <w:t xml:space="preserve">A custom </w:t>
+      </w:r>
+      <w:proofErr w:type="spellStart"/>
+      <w:r>
+        <w:rPr>
+          <w:lang w:val="en-US"/>
+        </w:rPr>
+        <w:t>QuickSort</w:t>
+      </w:r>
+      <w:proofErr w:type="spellEnd"/>
+      <w:r>
+        <w:rPr>
+          <w:lang w:val="en-US"/>
+        </w:rPr>
+        <w:t xml:space="preserve"> class was implemented making available the ability </w:t>
+      </w:r>
+      <w:proofErr w:type="gramStart"/>
+      <w:r>
+        <w:rPr>
+          <w:lang w:val="en-US"/>
+        </w:rPr>
+        <w:t>sort</w:t>
+      </w:r>
+      <w:proofErr w:type="gramEnd"/>
+      <w:r>
+        <w:rPr>
+          <w:lang w:val="en-US"/>
+        </w:rPr>
+        <w:t xml:space="preserve"> an array of names using the classic </w:t>
+      </w:r>
+      <w:proofErr w:type="spellStart"/>
+      <w:r>
+        <w:rPr>
+          <w:lang w:val="en-US"/>
+        </w:rPr>
+        <w:t>QuickSort</w:t>
+      </w:r>
+      <w:proofErr w:type="spellEnd"/>
+      <w:r>
+        <w:rPr>
+          <w:lang w:val="en-US"/>
+        </w:rPr>
+        <w:t xml:space="preserve"> algorithm. </w:t>
+      </w:r>
+    </w:p>
+    <w:p>
+      <w:pPr>
+        <w:rPr>
+          <w:lang w:val="en-US"/>
+        </w:rPr>
+      </w:pPr>
+    </w:p>
+    <w:p>
+      <w:pPr>
+        <w:pStyle w:val="Heading2"/>
+        <w:rPr>
+          <w:lang w:val="en-US"/>
+        </w:rPr>
+      </w:pPr>
+      <w:r>
+        <w:rPr>
+          <w:lang w:val="en-US"/>
+        </w:rPr>
+        <w:t>Execution Options</w:t>
+      </w:r>
+    </w:p>
+    <w:p>
+      <w:pPr>
+        <w:rPr>
+          <w:lang w:val="en-US"/>
+        </w:rPr>
+      </w:pPr>
+      <w:r>
+        <w:rPr>
+          <w:lang w:val="en-US"/>
+        </w:rPr>
+        <w:t xml:space="preserve">The default sorting algorithm used is the .NET </w:t>
+      </w:r>
+      <w:r>
+        <w:rPr>
+          <w:lang w:val="en-US"/>
+        </w:rPr>
+        <w:t>Array</w:t>
+      </w:r>
+      <w:r>
+        <w:rPr>
+          <w:lang w:val="en-US"/>
+        </w:rPr>
+        <w:t xml:space="preserve"> Sort algorithm.</w:t>
+      </w:r>
+      <w:r>
+        <w:rPr>
+          <w:lang w:val="en-US"/>
+        </w:rPr>
+        <w:t xml:space="preserve"> </w:t>
+      </w:r>
+      <w:proofErr w:type="gramStart"/>
+      <w:r>
+        <w:rPr>
+          <w:lang w:val="en-US"/>
+        </w:rPr>
+        <w:t>However</w:t>
+      </w:r>
+      <w:proofErr w:type="gramEnd"/>
+      <w:r>
+        <w:rPr>
+          <w:lang w:val="en-US"/>
+        </w:rPr>
+        <w:t xml:space="preserve"> an additional custom </w:t>
+      </w:r>
+      <w:proofErr w:type="spellStart"/>
+      <w:r>
+        <w:rPr>
+          <w:lang w:val="en-US"/>
+        </w:rPr>
+        <w:t>QuickSort</w:t>
+      </w:r>
+      <w:proofErr w:type="spellEnd"/>
+      <w:r>
+        <w:rPr>
+          <w:lang w:val="en-US"/>
+        </w:rPr>
+        <w:t xml:space="preserve"> algorithm is supplied </w:t>
+      </w:r>
+      <w:r>
+        <w:rPr>
+          <w:lang w:val="en-US"/>
+        </w:rPr>
+        <w:t xml:space="preserve">in a static class called </w:t>
+      </w:r>
+      <w:proofErr w:type="spellStart"/>
+      <w:r>
+        <w:rPr>
+          <w:lang w:val="en-US"/>
+        </w:rPr>
+        <w:t>QuickSort</w:t>
+      </w:r>
+      <w:proofErr w:type="spellEnd"/>
+      <w:r>
+        <w:rPr>
+          <w:lang w:val="en-US"/>
+        </w:rPr>
+        <w:t xml:space="preserve">. The </w:t>
+      </w:r>
+      <w:proofErr w:type="spellStart"/>
+      <w:r>
+        <w:rPr>
+          <w:lang w:val="en-US"/>
+        </w:rPr>
+        <w:t>QuickSort</w:t>
+      </w:r>
+      <w:proofErr w:type="spellEnd"/>
+      <w:r>
+        <w:rPr>
+          <w:lang w:val="en-US"/>
+        </w:rPr>
+        <w:t xml:space="preserve"> algorithm can be invoked by adding an additional command option “quicksort” as </w:t>
+      </w:r>
+      <w:r>
+        <w:rPr>
+          <w:lang w:val="en-US"/>
+        </w:rPr>
+        <w:t>a</w:t>
+      </w:r>
+      <w:r>
+        <w:rPr>
+          <w:lang w:val="en-US"/>
+        </w:rPr>
+        <w:t xml:space="preserve"> second </w:t>
+      </w:r>
+      <w:r>
+        <w:rPr>
+          <w:lang w:val="en-US"/>
+        </w:rPr>
+        <w:t xml:space="preserve">optional </w:t>
+      </w:r>
+      <w:r>
+        <w:rPr>
+          <w:lang w:val="en-US"/>
+        </w:rPr>
+        <w:t xml:space="preserve">command </w:t>
+      </w:r>
+      <w:r>
+        <w:rPr>
+          <w:lang w:val="en-US"/>
+        </w:rPr>
+        <w:t>argument</w:t>
+      </w:r>
+      <w:r>
+        <w:rPr>
+          <w:lang w:val="en-US"/>
+        </w:rPr>
+        <w:t>.</w:t>
+      </w:r>
+    </w:p>
+    <w:p>
+      <w:pPr>
+        <w:spacing w:after="0" w:line="240" w:lineRule="auto"/>
+        <w:rPr>
+          <w:lang w:val="en-US"/>
+        </w:rPr>
+      </w:pPr>
+      <w:r>
+        <w:rPr>
+          <w:lang w:val="en-US"/>
+        </w:rPr>
+        <w:t>Usage</w:t>
+      </w:r>
+    </w:p>
+    <w:p>
+      <w:pPr>
+        <w:spacing w:after="0" w:line="240" w:lineRule="auto"/>
+        <w:ind w:firstLine="720"/>
+        <w:rPr>
+          <w:lang w:val="en-US"/>
+        </w:rPr>
+      </w:pPr>
+      <w:r>
+        <w:rPr>
+          <w:lang w:val="en-US"/>
+        </w:rPr>
+        <w:t>name-sorter &lt;filename&gt;</w:t>
+      </w:r>
+    </w:p>
+    <w:p>
+      <w:pPr>
+        <w:spacing w:after="0" w:line="240" w:lineRule="auto"/>
+        <w:rPr>
+          <w:lang w:val="en-US"/>
+        </w:rPr>
+      </w:pPr>
+    </w:p>
+    <w:p>
+      <w:pPr>
+        <w:spacing w:after="0" w:line="240" w:lineRule="auto"/>
+        <w:rPr>
+          <w:lang w:val="en-US"/>
+        </w:rPr>
+      </w:pPr>
+      <w:r>
+        <w:rPr>
+          <w:lang w:val="en-US"/>
+        </w:rPr>
+        <w:t xml:space="preserve">Optional </w:t>
+      </w:r>
+      <w:r>
+        <w:rPr>
+          <w:lang w:val="en-US"/>
+        </w:rPr>
+        <w:t>Algorithms</w:t>
+      </w:r>
+    </w:p>
+    <w:p>
+      <w:pPr>
+        <w:spacing w:after="0" w:line="240" w:lineRule="auto"/>
+        <w:ind w:firstLine="720"/>
+        <w:rPr>
+          <w:lang w:val="en-US"/>
+        </w:rPr>
+      </w:pPr>
+      <w:r>
+        <w:rPr>
+          <w:lang w:val="en-US"/>
+        </w:rPr>
+        <w:t xml:space="preserve">quicksort       </w:t>
+      </w:r>
+      <w:proofErr w:type="spellStart"/>
+      <w:r>
+        <w:rPr>
+          <w:lang w:val="en-US"/>
+        </w:rPr>
+        <w:t>QuickSort</w:t>
+      </w:r>
+      <w:proofErr w:type="spellEnd"/>
+      <w:r>
+        <w:rPr>
+          <w:lang w:val="en-US"/>
+        </w:rPr>
+        <w:t xml:space="preserve"> algorithm</w:t>
+      </w:r>
+    </w:p>
+    <w:p>
+      <w:pPr>
+        <w:rPr>
+          <w:lang w:val="en-US"/>
+        </w:rPr>
+      </w:pPr>
+    </w:p>
+    <w:p>
+      <w:pPr>
+        <w:pStyle w:val="Heading2"/>
+        <w:rPr>
+          <w:lang w:val="en-US"/>
+        </w:rPr>
+      </w:pPr>
+      <w:r>
+        <w:rPr>
+          <w:lang w:val="en-US"/>
+        </w:rPr>
+        <w:lastRenderedPageBreak/>
+        <w:t xml:space="preserve">Solution </w:t>
+      </w:r>
+      <w:r>
+        <w:rPr>
+          <w:lang w:val="en-US"/>
+        </w:rPr>
+        <w:t>Design</w:t>
+      </w:r>
+    </w:p>
+    <w:p>
+      <w:pPr>
+        <w:rPr>
+          <w:lang w:val="en-US"/>
+        </w:rPr>
+      </w:pPr>
+      <w:r>
+        <w:rPr>
+          <w:lang w:val="en-US"/>
+        </w:rPr>
+        <w:t xml:space="preserve">The solution is named </w:t>
+      </w:r>
+      <w:proofErr w:type="spellStart"/>
+      <w:proofErr w:type="gramStart"/>
+      <w:r>
+        <w:rPr>
+          <w:lang w:val="en-US"/>
+        </w:rPr>
+        <w:t>GlobalX.Coding.Assessment</w:t>
+      </w:r>
+      <w:proofErr w:type="spellEnd"/>
+      <w:proofErr w:type="gramEnd"/>
+      <w:r>
+        <w:rPr>
+          <w:lang w:val="en-US"/>
+        </w:rPr>
+        <w:t>.</w:t>
+      </w:r>
+    </w:p>
+    <w:p>
+      <w:pPr>
+        <w:rPr>
+          <w:lang w:val="en-US"/>
+        </w:rPr>
+      </w:pPr>
+      <w:r>
+        <w:rPr>
+          <w:lang w:val="en-US"/>
+        </w:rPr>
+        <w:t xml:space="preserve">The solution consists of </w:t>
+      </w:r>
+      <w:r>
+        <w:rPr>
+          <w:lang w:val="en-US"/>
+        </w:rPr>
+        <w:t>seven</w:t>
+      </w:r>
+      <w:r>
+        <w:rPr>
+          <w:lang w:val="en-US"/>
+        </w:rPr>
+        <w:t xml:space="preserve"> class </w:t>
+      </w:r>
+      <w:r>
+        <w:rPr>
+          <w:lang w:val="en-US"/>
+        </w:rPr>
+        <w:t>including</w:t>
+      </w:r>
+      <w:r>
+        <w:rPr>
+          <w:lang w:val="en-US"/>
+        </w:rPr>
+        <w:t xml:space="preserve"> the main Program class.</w:t>
+      </w:r>
+    </w:p>
+    <w:p>
+      <w:pPr>
+        <w:spacing w:after="0" w:line="240" w:lineRule="auto"/>
+        <w:ind w:left="720"/>
+        <w:rPr>
+          <w:lang w:val="en-US"/>
+        </w:rPr>
+      </w:pPr>
+      <w:r>
+        <w:rPr>
+          <w:lang w:val="en-US"/>
+        </w:rPr>
+        <w:t>Program</w:t>
+      </w:r>
+    </w:p>
+    <w:p>
+      <w:pPr>
+        <w:spacing w:after="0" w:line="240" w:lineRule="auto"/>
+        <w:ind w:left="720"/>
+        <w:rPr>
+          <w:lang w:val="en-US"/>
+        </w:rPr>
+      </w:pPr>
+      <w:r>
+        <w:rPr>
+          <w:lang w:val="en-US"/>
+        </w:rPr>
+        <w:t>Name</w:t>
+      </w:r>
+    </w:p>
+    <w:p>
+      <w:pPr>
+        <w:spacing w:after="0" w:line="240" w:lineRule="auto"/>
+        <w:ind w:left="720"/>
+        <w:rPr>
+          <w:lang w:val="en-US"/>
+        </w:rPr>
+      </w:pPr>
+      <w:proofErr w:type="spellStart"/>
+      <w:r>
+        <w:rPr>
+          <w:lang w:val="en-US"/>
+        </w:rPr>
+        <w:t>NameSorter</w:t>
+      </w:r>
+      <w:proofErr w:type="spellEnd"/>
+    </w:p>
+    <w:p>
+      <w:pPr>
+        <w:spacing w:after="0" w:line="240" w:lineRule="auto"/>
+        <w:ind w:left="720"/>
+        <w:rPr>
+          <w:lang w:val="en-US"/>
+        </w:rPr>
+      </w:pPr>
+      <w:proofErr w:type="spellStart"/>
+      <w:r>
+        <w:rPr>
+          <w:lang w:val="en-US"/>
+        </w:rPr>
+        <w:t>ArrayNameSorter</w:t>
+      </w:r>
+      <w:proofErr w:type="spellEnd"/>
+    </w:p>
+    <w:p>
+      <w:pPr>
+        <w:spacing w:after="0" w:line="240" w:lineRule="auto"/>
+        <w:ind w:left="720"/>
+        <w:rPr>
+          <w:lang w:val="en-US"/>
+        </w:rPr>
+      </w:pPr>
+      <w:proofErr w:type="spellStart"/>
+      <w:r>
+        <w:rPr>
+          <w:lang w:val="en-US"/>
+        </w:rPr>
+        <w:t>QuickNameSorter</w:t>
+      </w:r>
+      <w:proofErr w:type="spellEnd"/>
+    </w:p>
+    <w:p>
+      <w:pPr>
+        <w:spacing w:after="0" w:line="240" w:lineRule="auto"/>
+        <w:ind w:left="720"/>
+        <w:rPr>
+          <w:lang w:val="en-US"/>
+        </w:rPr>
+      </w:pPr>
+      <w:proofErr w:type="spellStart"/>
+      <w:r>
+        <w:rPr>
+          <w:lang w:val="en-US"/>
+        </w:rPr>
+        <w:t>QuickSort</w:t>
+      </w:r>
+      <w:proofErr w:type="spellEnd"/>
+    </w:p>
+    <w:p>
+      <w:pPr>
+        <w:spacing w:after="0" w:line="240" w:lineRule="auto"/>
+        <w:ind w:left="720"/>
+        <w:rPr>
+          <w:lang w:val="en-US"/>
+        </w:rPr>
+      </w:pPr>
+    </w:p>
+    <w:p>
+      <w:pPr>
+        <w:rPr>
+          <w:lang w:val="en-US"/>
+        </w:rPr>
+      </w:pPr>
+      <w:r>
+        <w:rPr>
+          <w:lang w:val="en-US"/>
+        </w:rPr>
+        <w:t xml:space="preserve">The main Program class validates command arguments and prints usage info when invalid. If the command line is valid, the Program class instantiates </w:t>
+      </w:r>
+      <w:r>
+        <w:rPr>
+          <w:lang w:val="en-US"/>
+        </w:rPr>
+        <w:t xml:space="preserve">either the </w:t>
+      </w:r>
+      <w:proofErr w:type="spellStart"/>
+      <w:r>
+        <w:rPr>
+          <w:lang w:val="en-US"/>
+        </w:rPr>
+        <w:t>Array</w:t>
+      </w:r>
+      <w:r>
+        <w:rPr>
+          <w:lang w:val="en-US"/>
+        </w:rPr>
+        <w:t>NameSorter</w:t>
+      </w:r>
+      <w:proofErr w:type="spellEnd"/>
+      <w:r>
+        <w:rPr>
+          <w:lang w:val="en-US"/>
+        </w:rPr>
+        <w:t xml:space="preserve"> class </w:t>
+      </w:r>
+      <w:r>
+        <w:rPr>
+          <w:lang w:val="en-US"/>
+        </w:rPr>
+        <w:t xml:space="preserve">or the </w:t>
+      </w:r>
+      <w:proofErr w:type="spellStart"/>
+      <w:r>
+        <w:rPr>
+          <w:lang w:val="en-US"/>
+        </w:rPr>
+        <w:t>QuickNameSorter</w:t>
+      </w:r>
+      <w:proofErr w:type="spellEnd"/>
+      <w:r>
+        <w:rPr>
+          <w:lang w:val="en-US"/>
+        </w:rPr>
+        <w:t xml:space="preserve"> class</w:t>
+      </w:r>
+      <w:r>
+        <w:rPr>
+          <w:lang w:val="en-US"/>
+        </w:rPr>
+        <w:t>.</w:t>
+      </w:r>
+    </w:p>
+    <w:p>
+      <w:r>
+        <w:rPr>
+          <w:lang w:val="en-US"/>
+        </w:rPr>
+        <w:t xml:space="preserve">The Name class implements the </w:t>
+      </w:r>
+      <w:proofErr w:type="spellStart"/>
+      <w:r>
+        <w:rPr>
+          <w:rFonts w:ascii="Consolas" w:hAnsi="Consolas" w:cs="Consolas"/>
+          <w:color w:val="000000"/>
+          <w:sz w:val="19"/>
+          <w:szCs w:val="19"/>
+        </w:rPr>
+        <w:t>IComparable</w:t>
+      </w:r>
+      <w:proofErr w:type="spellEnd"/>
+      <w:r>
+        <w:rPr>
+          <w:rFonts w:ascii="Consolas" w:hAnsi="Consolas" w:cs="Consolas"/>
+          <w:color w:val="000000"/>
+          <w:sz w:val="19"/>
+          <w:szCs w:val="19"/>
+        </w:rPr>
+        <w:t xml:space="preserve"> </w:t>
+      </w:r>
+      <w:r>
+        <w:rPr>
+          <w:lang w:val="en-US"/>
+        </w:rPr>
+        <w:t xml:space="preserve">interface and the </w:t>
+      </w:r>
+      <w:proofErr w:type="spellStart"/>
+      <w:r>
+        <w:rPr>
+          <w:lang w:val="en-US"/>
+        </w:rPr>
+        <w:t>CompareTo</w:t>
+      </w:r>
+      <w:proofErr w:type="spellEnd"/>
+      <w:r>
+        <w:rPr>
+          <w:lang w:val="en-US"/>
+        </w:rPr>
+        <w:t xml:space="preserve"> method for this interface allows sorting methods to invoke a comparison based on a reordering of </w:t>
+      </w:r>
+      <w:proofErr w:type="spellStart"/>
+      <w:r>
+        <w:rPr>
+          <w:lang w:val="en-US"/>
+        </w:rPr>
+        <w:t>FullName</w:t>
+      </w:r>
+      <w:proofErr w:type="spellEnd"/>
+      <w:r>
+        <w:rPr>
+          <w:lang w:val="en-US"/>
+        </w:rPr>
+        <w:t xml:space="preserve">, so that Family Name is the first name to be ordered on then first given name, second given name etc. This reordering of the full name is exposed as a method called </w:t>
+      </w:r>
+      <w:proofErr w:type="spellStart"/>
+      <w:r>
+        <w:rPr>
+          <w:rFonts w:ascii="Consolas" w:hAnsi="Consolas" w:cs="Consolas"/>
+          <w:color w:val="000000"/>
+          <w:sz w:val="19"/>
+          <w:szCs w:val="19"/>
+        </w:rPr>
+        <w:t>ToOrderedSpelling</w:t>
+      </w:r>
+      <w:proofErr w:type="spellEnd"/>
+      <w:r>
+        <w:rPr>
+          <w:rFonts w:ascii="Consolas" w:hAnsi="Consolas" w:cs="Consolas"/>
+          <w:color w:val="000000"/>
+          <w:sz w:val="19"/>
+          <w:szCs w:val="19"/>
+        </w:rPr>
+        <w:t xml:space="preserve"> </w:t>
+      </w:r>
+      <w:r>
+        <w:t>and this ordered spelling of the full nam</w:t>
+      </w:r>
+      <w:r>
+        <w:t>e is what makes it possible to sort an array of Name objects based on the stipulated sorting criteria.</w:t>
+      </w:r>
+    </w:p>
+    <w:p>
+      <w:pPr>
+        <w:rPr>
+          <w:lang w:val="en-US"/>
+        </w:rPr>
+      </w:pPr>
+    </w:p>
+    <w:p>
+      <w:pPr>
+        <w:pStyle w:val="Heading2"/>
+        <w:rPr>
+          <w:lang w:val="en-US"/>
+        </w:rPr>
+      </w:pPr>
+      <w:r>
+        <w:rPr>
+          <w:lang w:val="en-US"/>
+        </w:rPr>
         <w:t>Tests</w:t>
       </w:r>
     </w:p>
@@ -296,95 +975,62 @@
           <w:lang w:val="en-US"/>
         </w:rPr>
       </w:pPr>
-    </w:p>
-    <w:p>
-      <w:pPr>
-        <w:rPr>
-          <w:lang w:val="en-US"/>
-        </w:rPr>
-      </w:pPr>
-    </w:p>
-    <w:p>
-      <w:pPr>
-        <w:pStyle w:val="Heading2"/>
-        <w:rPr>
-          <w:lang w:val="en-US"/>
-        </w:rPr>
-      </w:pPr>
-      <w:r>
-        <w:rPr>
-          <w:lang w:val="en-US"/>
-        </w:rPr>
-        <w:t>Build Pipeline</w:t>
-      </w:r>
-    </w:p>
-    <w:p>
-      <w:pPr>
-        <w:rPr>
-          <w:lang w:val="en-US"/>
-        </w:rPr>
-      </w:pPr>
-    </w:p>
-    <w:p>
-      <w:pPr>
-        <w:rPr>
-          <w:lang w:val="en-US"/>
-        </w:rPr>
-      </w:pPr>
-    </w:p>
-    <w:p>
-      <w:pPr>
-        <w:pStyle w:val="Heading2"/>
-        <w:rPr>
-          <w:lang w:val="en-US"/>
-        </w:rPr>
-      </w:pPr>
-      <w:r>
-        <w:rPr>
-          <w:lang w:val="en-US"/>
-        </w:rPr>
-        <w:t>Output</w:t>
-      </w:r>
-    </w:p>
-    <w:p>
-      <w:pPr>
-        <w:rPr>
-          <w:lang w:val="en-US"/>
-        </w:rPr>
-      </w:pPr>
-    </w:p>
-    <w:p>
-      <w:pPr>
-        <w:rPr>
-          <w:lang w:val="en-US"/>
-        </w:rPr>
-      </w:pPr>
-    </w:p>
-    <w:p>
-      <w:pPr>
-        <w:pStyle w:val="Heading2"/>
-        <w:rPr>
-          <w:lang w:val="en-US"/>
-        </w:rPr>
-      </w:pPr>
-      <w:r>
-        <w:rPr>
-          <w:lang w:val="en-US"/>
-        </w:rPr>
-        <w:t>Sorting Algorithm</w:t>
-      </w:r>
-    </w:p>
-    <w:p>
-      <w:pPr>
-        <w:rPr>
-          <w:lang w:val="en-US"/>
-        </w:rPr>
-      </w:pPr>
-      <w:r>
-        <w:rPr>
-          <w:lang w:val="en-US"/>
-        </w:rPr>
-        <w:t>Two sorting methods are available in the program. The default sorting method uses the classic Quick Sort algorithm. Code for this Quick Sort is included in the static generic class QuickSort&lt;T&gt;.</w:t>
+      <w:r>
+        <w:rPr>
+          <w:lang w:val="en-US"/>
+        </w:rPr>
+        <w:t xml:space="preserve">There are </w:t>
+      </w:r>
+      <w:r>
+        <w:rPr>
+          <w:lang w:val="en-US"/>
+        </w:rPr>
+        <w:t>6</w:t>
+      </w:r>
+      <w:r>
+        <w:rPr>
+          <w:lang w:val="en-US"/>
+        </w:rPr>
+        <w:t xml:space="preserve"> tests</w:t>
+      </w:r>
+      <w:r>
+        <w:rPr>
+          <w:lang w:val="en-US"/>
+        </w:rPr>
+        <w:t xml:space="preserve"> targeting the comparison operation and constructor of the Name class. </w:t>
+      </w:r>
+    </w:p>
+    <w:p>
+      <w:pPr>
+        <w:rPr>
+          <w:lang w:val="en-US"/>
+        </w:rPr>
+      </w:pPr>
+      <w:r>
+        <w:rPr>
+          <w:lang w:val="en-US"/>
+        </w:rPr>
+        <w:t xml:space="preserve">The constructor should throw an </w:t>
+      </w:r>
+      <w:proofErr w:type="spellStart"/>
+      <w:r>
+        <w:rPr>
+          <w:lang w:val="en-US"/>
+        </w:rPr>
+        <w:t>ArgumentException</w:t>
+      </w:r>
+      <w:proofErr w:type="spellEnd"/>
+      <w:r>
+        <w:rPr>
+          <w:lang w:val="en-US"/>
+        </w:rPr>
+        <w:t xml:space="preserve"> when the full name consists of less than 2 or more than 4 names. </w:t>
+      </w:r>
+      <w:r>
+        <w:rPr>
+          <w:lang w:val="en-US"/>
+        </w:rPr>
+        <w:t>The constructor should also deal with names that have multiple spaces by trimming multiple spaces to a single space.</w:t>
       </w:r>
       <w:bookmarkStart w:id="0" w:name="_GoBack"/>
       <w:bookmarkEnd w:id="0"/>
@@ -399,92 +1045,393 @@
         <w:rPr>
           <w:lang w:val="en-US"/>
         </w:rPr>
-        <w:t xml:space="preserve">A custom </w:t>
+        <w:t xml:space="preserve">The </w:t>
       </w:r>
       <w:proofErr w:type="spellStart"/>
       <w:r>
         <w:rPr>
           <w:lang w:val="en-US"/>
         </w:rPr>
-        <w:t>QuickSort</w:t>
+        <w:t>CompareTo</w:t>
       </w:r>
       <w:proofErr w:type="spellEnd"/>
       <w:r>
         <w:rPr>
           <w:lang w:val="en-US"/>
         </w:rPr>
-        <w:t xml:space="preserve"> class was implemented making available the ability </w:t>
+        <w:t xml:space="preserve"> operation on the Name class should return -1 when the first operand alphabetically precedes the second, 0 when they are equal and 1 when the second operation alphabetically precedes the first.</w:t>
+      </w:r>
+    </w:p>
+    <w:p>
+      <w:pPr>
+        <w:jc w:val="center"/>
+        <w:rPr>
+          <w:lang w:val="en-US"/>
+        </w:rPr>
+      </w:pPr>
+      <w:r>
+        <w:rPr>
+          <w:noProof/>
+        </w:rPr>
+        <w:drawing>
+          <wp:inline distT="0" distB="0" distL="0" distR="0" wp14:anchorId="08604318" wp14:editId="50F79B6B">
+            <wp:extent cx="2862469" cy="935414"/>
+            <wp:effectExtent l="0" t="0" r="0" b="0"/>
+            <wp:docPr id="1" name="Picture 1"/>
+            <wp:cNvGraphicFramePr>
+              <a:graphicFrameLocks xmlns:a="http://schemas.openxmlformats.org/drawingml/2006/main" noChangeAspect="1"/>
+            </wp:cNvGraphicFramePr>
+            <a:graphic xmlns:a="http://schemas.openxmlformats.org/drawingml/2006/main">
+              <a:graphicData uri="http://schemas.openxmlformats.org/drawingml/2006/picture">
+                <pic:pic xmlns:pic="http://schemas.openxmlformats.org/drawingml/2006/picture">
+                  <pic:nvPicPr>
+                    <pic:cNvPr id="1" name=""/>
+                    <pic:cNvPicPr/>
+                  </pic:nvPicPr>
+                  <pic:blipFill>
+                    <a:blip r:embed="rId4"/>
+                    <a:stretch>
+                      <a:fillRect/>
+                    </a:stretch>
+                  </pic:blipFill>
+                  <pic:spPr>
+                    <a:xfrm>
+                      <a:off x="0" y="0"/>
+                      <a:ext cx="2916752" cy="953153"/>
+                    </a:xfrm>
+                    <a:prstGeom prst="rect">
+                      <a:avLst/>
+                    </a:prstGeom>
+                  </pic:spPr>
+                </pic:pic>
+              </a:graphicData>
+            </a:graphic>
+          </wp:inline>
+        </w:drawing>
+      </w:r>
+    </w:p>
+    <w:p>
+      <w:pPr>
+        <w:rPr>
+          <w:lang w:val="en-US"/>
+        </w:rPr>
+      </w:pPr>
+    </w:p>
+    <w:p>
+      <w:pPr>
+        <w:pStyle w:val="Heading2"/>
+        <w:rPr>
+          <w:lang w:val="en-US"/>
+        </w:rPr>
+      </w:pPr>
+      <w:r>
+        <w:rPr>
+          <w:lang w:val="en-US"/>
+        </w:rPr>
+        <w:t xml:space="preserve">Public </w:t>
+      </w:r>
+      <w:r>
+        <w:rPr>
+          <w:lang w:val="en-US"/>
+        </w:rPr>
+        <w:t>GIT</w:t>
+      </w:r>
+      <w:r>
+        <w:rPr>
+          <w:lang w:val="en-US"/>
+        </w:rPr>
+        <w:t xml:space="preserve"> Repository</w:t>
+      </w:r>
+    </w:p>
+    <w:p>
+      <w:pPr>
+        <w:rPr>
+          <w:lang w:val="en-US"/>
+        </w:rPr>
+      </w:pPr>
+      <w:r>
+        <w:rPr>
+          <w:lang w:val="en-US"/>
+        </w:rPr>
+        <w:t xml:space="preserve">The GIT repository </w:t>
+      </w:r>
+      <w:r>
+        <w:rPr>
+          <w:lang w:val="en-US"/>
+        </w:rPr>
+        <w:t xml:space="preserve">for the solution </w:t>
+      </w:r>
+      <w:r>
+        <w:rPr>
+          <w:lang w:val="en-US"/>
+        </w:rPr>
+        <w:t xml:space="preserve">can be found at </w:t>
+      </w:r>
+    </w:p>
+    <w:p>
+      <w:pPr>
+        <w:ind w:firstLine="720"/>
+      </w:pPr>
+      <w:hyperlink r:id="rId5" w:history="1">
+        <w:r>
+          <w:rPr>
+            <w:rStyle w:val="Hyperlink"/>
+          </w:rPr>
+          <w:t>https://github.com/CognitiveFeedback/globalx.coding.assessment</w:t>
+        </w:r>
+      </w:hyperlink>
+    </w:p>
+    <w:p>
+      <w:pPr>
+        <w:rPr>
+          <w:lang w:val="en-US"/>
+        </w:rPr>
+      </w:pPr>
+      <w:r>
+        <w:rPr>
+          <w:lang w:val="en-US"/>
+        </w:rPr>
+        <w:t xml:space="preserve">or </w:t>
+      </w:r>
+      <w:r>
+        <w:rPr>
+          <w:lang w:val="en-US"/>
+        </w:rPr>
+        <w:t xml:space="preserve">by </w:t>
+      </w:r>
+      <w:r>
+        <w:rPr>
+          <w:lang w:val="en-US"/>
+        </w:rPr>
+        <w:t>simply clon</w:t>
+      </w:r>
+      <w:r>
+        <w:rPr>
+          <w:lang w:val="en-US"/>
+        </w:rPr>
+        <w:t>ing</w:t>
+      </w:r>
+      <w:r>
+        <w:rPr>
+          <w:lang w:val="en-US"/>
+        </w:rPr>
+        <w:t xml:space="preserve"> the repository using </w:t>
+      </w:r>
+    </w:p>
+    <w:p>
+      <w:pPr>
+        <w:ind w:firstLine="720"/>
+        <w:rPr>
+          <w:lang w:val="en-US"/>
+        </w:rPr>
+      </w:pPr>
+      <w:hyperlink r:id="rId6" w:history="1">
+        <w:r>
+          <w:rPr>
+            <w:rStyle w:val="Hyperlink"/>
+            <w:lang w:val="en-US"/>
+          </w:rPr>
+          <w:t>https://github.com/CognitiveFeedback/globalx.coding.assessment.git</w:t>
+        </w:r>
+      </w:hyperlink>
+    </w:p>
+    <w:p>
+      <w:pPr>
+        <w:rPr>
+          <w:lang w:val="en-US"/>
+        </w:rPr>
+      </w:pPr>
+    </w:p>
+    <w:p>
+      <w:pPr>
+        <w:pStyle w:val="Heading2"/>
+        <w:rPr>
+          <w:lang w:val="en-US"/>
+        </w:rPr>
+      </w:pPr>
+      <w:r>
+        <w:rPr>
+          <w:lang w:val="en-US"/>
+        </w:rPr>
+        <w:lastRenderedPageBreak/>
+        <w:t>Build Pipeline</w:t>
+      </w:r>
+      <w:r>
+        <w:rPr>
+          <w:lang w:val="en-US"/>
+        </w:rPr>
+        <w:t xml:space="preserve"> in </w:t>
+      </w:r>
+      <w:r>
+        <w:rPr>
+          <w:lang w:val="en-US"/>
+        </w:rPr>
+        <w:t>T</w:t>
+      </w:r>
+      <w:r>
+        <w:rPr>
+          <w:lang w:val="en-US"/>
+        </w:rPr>
+        <w:t>ravis</w:t>
+      </w:r>
+      <w:r>
+        <w:rPr>
+          <w:lang w:val="en-US"/>
+        </w:rPr>
+        <w:t xml:space="preserve"> CI</w:t>
+      </w:r>
+    </w:p>
+    <w:p>
+      <w:pPr>
+        <w:rPr>
+          <w:lang w:val="en-US"/>
+        </w:rPr>
+      </w:pPr>
+      <w:r>
+        <w:rPr>
+          <w:lang w:val="en-US"/>
+        </w:rPr>
+        <w:t xml:space="preserve">The </w:t>
+      </w:r>
+      <w:r>
+        <w:rPr>
+          <w:lang w:val="en-US"/>
+        </w:rPr>
+        <w:t xml:space="preserve">Travis </w:t>
+      </w:r>
+      <w:r>
+        <w:rPr>
+          <w:lang w:val="en-US"/>
+        </w:rPr>
+        <w:t xml:space="preserve">CI build pipeline can be found at </w:t>
+      </w:r>
+    </w:p>
+    <w:p>
+      <w:pPr>
+        <w:ind w:firstLine="720"/>
+      </w:pPr>
+      <w:hyperlink r:id="rId7" w:history="1">
+        <w:r>
+          <w:rPr>
+            <w:rStyle w:val="Hyperlink"/>
+          </w:rPr>
+          <w:t>https://travis-ci.org/CognitiveFeedback</w:t>
+        </w:r>
+      </w:hyperlink>
+    </w:p>
+    <w:p>
+      <w:pPr>
+        <w:rPr>
+          <w:lang w:val="en-US"/>
+        </w:rPr>
+      </w:pPr>
+      <w:r>
+        <w:rPr>
+          <w:lang w:val="en-US"/>
+        </w:rPr>
+        <w:t>The build pipeline executes unit tests and will fail if not all unit tests pass.</w:t>
+      </w:r>
+    </w:p>
+    <w:p>
+      <w:pPr>
+        <w:jc w:val="center"/>
+        <w:rPr>
+          <w:lang w:val="en-US"/>
+        </w:rPr>
+      </w:pPr>
+      <w:r>
+        <w:rPr>
+          <w:noProof/>
+        </w:rPr>
+        <w:drawing>
+          <wp:inline distT="0" distB="0" distL="0" distR="0" wp14:anchorId="25721004" wp14:editId="76B8E5D1">
+            <wp:extent cx="2934031" cy="1586964"/>
+            <wp:effectExtent l="0" t="0" r="0" b="0"/>
+            <wp:docPr id="2" name="Picture 2"/>
+            <wp:cNvGraphicFramePr>
+              <a:graphicFrameLocks xmlns:a="http://schemas.openxmlformats.org/drawingml/2006/main" noChangeAspect="1"/>
+            </wp:cNvGraphicFramePr>
+            <a:graphic xmlns:a="http://schemas.openxmlformats.org/drawingml/2006/main">
+              <a:graphicData uri="http://schemas.openxmlformats.org/drawingml/2006/picture">
+                <pic:pic xmlns:pic="http://schemas.openxmlformats.org/drawingml/2006/picture">
+                  <pic:nvPicPr>
+                    <pic:cNvPr id="1" name=""/>
+                    <pic:cNvPicPr/>
+                  </pic:nvPicPr>
+                  <pic:blipFill>
+                    <a:blip r:embed="rId8"/>
+                    <a:stretch>
+                      <a:fillRect/>
+                    </a:stretch>
+                  </pic:blipFill>
+                  <pic:spPr>
+                    <a:xfrm>
+                      <a:off x="0" y="0"/>
+                      <a:ext cx="2939374" cy="1589854"/>
+                    </a:xfrm>
+                    <a:prstGeom prst="rect">
+                      <a:avLst/>
+                    </a:prstGeom>
+                  </pic:spPr>
+                </pic:pic>
+              </a:graphicData>
+            </a:graphic>
+          </wp:inline>
+        </w:drawing>
+      </w:r>
+    </w:p>
+    <w:p>
+      <w:pPr>
+        <w:pStyle w:val="Heading2"/>
+        <w:rPr>
+          <w:lang w:val="en-US"/>
+        </w:rPr>
+      </w:pPr>
+      <w:r>
+        <w:rPr>
+          <w:lang w:val="en-US"/>
+        </w:rPr>
+        <w:t>Output</w:t>
+      </w:r>
+    </w:p>
+    <w:p>
+      <w:pPr>
+        <w:rPr>
+          <w:lang w:val="en-US"/>
+        </w:rPr>
+      </w:pPr>
+      <w:r>
+        <w:rPr>
+          <w:lang w:val="en-US"/>
+        </w:rPr>
+        <w:t xml:space="preserve">The output is written to the console </w:t>
       </w:r>
       <w:proofErr w:type="gramStart"/>
       <w:r>
         <w:rPr>
           <w:lang w:val="en-US"/>
         </w:rPr>
-        <w:t>sort</w:t>
+        <w:t>and also</w:t>
       </w:r>
       <w:proofErr w:type="gramEnd"/>
       <w:r>
         <w:rPr>
           <w:lang w:val="en-US"/>
         </w:rPr>
-        <w:t xml:space="preserve"> an array of names using the classic </w:t>
-      </w:r>
-      <w:proofErr w:type="spellStart"/>
-      <w:r>
-        <w:rPr>
-          <w:lang w:val="en-US"/>
-        </w:rPr>
-        <w:t>QuickSort</w:t>
-      </w:r>
-      <w:proofErr w:type="spellEnd"/>
-      <w:r>
-        <w:rPr>
-          <w:lang w:val="en-US"/>
-        </w:rPr>
-        <w:t xml:space="preserve"> algorithm. The s</w:t>
-      </w:r>
-    </w:p>
-    <w:p>
-      <w:pPr>
-        <w:rPr>
-          <w:lang w:val="en-US"/>
-        </w:rPr>
-      </w:pPr>
-    </w:p>
-    <w:p>
-      <w:pPr>
-        <w:rPr>
-          <w:lang w:val="en-US"/>
-        </w:rPr>
-      </w:pPr>
-    </w:p>
-    <w:p>
-      <w:pPr>
-        <w:pStyle w:val="Heading2"/>
-        <w:rPr>
-          <w:lang w:val="en-US"/>
-        </w:rPr>
-      </w:pPr>
-      <w:r>
-        <w:rPr>
-          <w:lang w:val="en-US"/>
-        </w:rPr>
-        <w:t>Execution Options</w:t>
-      </w:r>
-    </w:p>
-    <w:p>
-      <w:pPr>
-        <w:rPr>
-          <w:lang w:val="en-US"/>
-        </w:rPr>
-      </w:pPr>
-    </w:p>
-    <w:p>
-      <w:pPr>
-        <w:rPr>
-          <w:lang w:val="en-US"/>
-        </w:rPr>
-      </w:pPr>
+        <w:t xml:space="preserve"> to a file named </w:t>
+      </w:r>
+      <w:r>
+        <w:rPr>
+          <w:lang w:val="en-US"/>
+        </w:rPr>
+        <w:t>sorted-names-list.txt</w:t>
+      </w:r>
+      <w:r>
+        <w:rPr>
+          <w:lang w:val="en-US"/>
+        </w:rPr>
+        <w:t>.</w:t>
+      </w:r>
     </w:p>
     <w:sectPr>
       <w:pgSz w:w="11906" w:h="16838"/>
@@ -940,7 +1887,6 @@
   <w:style w:type="character" w:default="1" w:styleId="DefaultParagraphFont">
     <w:name w:val="Default Paragraph Font"/>
     <w:uiPriority w:val="1"/>
-    <w:semiHidden/>
     <w:unhideWhenUsed/>
   </w:style>
   <w:style w:type="table" w:default="1" w:styleId="TableNormal">
@@ -988,6 +1934,29 @@
       <w:color w:val="2F5496" w:themeColor="accent1" w:themeShade="BF"/>
       <w:sz w:val="26"/>
       <w:szCs w:val="26"/>
+    </w:rPr>
+  </w:style>
+  <w:style w:type="character" w:styleId="Hyperlink">
+    <w:name w:val="Hyperlink"/>
+    <w:basedOn w:val="DefaultParagraphFont"/>
+    <w:uiPriority w:val="99"/>
+    <w:unhideWhenUsed/>
+    <w:rsid w:val="00A31721"/>
+    <w:rPr>
+      <w:color w:val="0000FF"/>
+      <w:u w:val="single"/>
+    </w:rPr>
+  </w:style>
+  <w:style w:type="character" w:styleId="UnresolvedMention">
+    <w:name w:val="Unresolved Mention"/>
+    <w:basedOn w:val="DefaultParagraphFont"/>
+    <w:uiPriority w:val="99"/>
+    <w:semiHidden/>
+    <w:unhideWhenUsed/>
+    <w:rsid w:val="00A31721"/>
+    <w:rPr>
+      <w:color w:val="605E5C"/>
+      <w:shd w:val="clear" w:color="auto" w:fill="E1DFDD"/>
     </w:rPr>
   </w:style>
 </w:styles>

</xml_diff>

<commit_message>
Update tech spec doc
</commit_message>
<xml_diff>
--- a/Tech Spec Document.docx
+++ b/Tech Spec Document.docx
@@ -5,6 +5,7 @@
     <w:p>
       <w:pPr>
         <w:pStyle w:val="Heading1"/>
+        <w:jc w:val="right"/>
         <w:rPr>
           <w:lang w:val="en-US"/>
         </w:rPr>
@@ -45,17 +46,124 @@
         </w:rPr>
         <w:t xml:space="preserve"> </w:t>
       </w:r>
-      <w:r>
-        <w:rPr>
-          <w:lang w:val="en-US"/>
-        </w:rPr>
-        <w:t>— Tech Spec</w:t>
+    </w:p>
+    <w:p>
+      <w:pPr>
+        <w:pStyle w:val="Heading1"/>
+        <w:jc w:val="right"/>
+        <w:rPr>
+          <w:lang w:val="en-US"/>
+        </w:rPr>
+      </w:pPr>
+      <w:r>
+        <w:rPr>
+          <w:lang w:val="en-US"/>
+        </w:rPr>
+        <w:t>Tech</w:t>
+      </w:r>
+      <w:r>
+        <w:rPr>
+          <w:lang w:val="en-US"/>
+        </w:rPr>
+        <w:t>nical</w:t>
+      </w:r>
+      <w:r>
+        <w:rPr>
+          <w:lang w:val="en-US"/>
+        </w:rPr>
+        <w:t xml:space="preserve"> Spec</w:t>
+      </w:r>
+      <w:r>
+        <w:rPr>
+          <w:lang w:val="en-US"/>
+        </w:rPr>
+        <w:t>ification</w:t>
       </w:r>
       <w:r>
         <w:rPr>
           <w:lang w:val="en-US"/>
         </w:rPr>
         <w:t xml:space="preserve"> Document</w:t>
+      </w:r>
+    </w:p>
+    <w:p>
+      <w:pPr>
+        <w:pStyle w:val="Heading3"/>
+        <w:jc w:val="right"/>
+        <w:rPr>
+          <w:lang w:val="en-US"/>
+        </w:rPr>
+      </w:pPr>
+      <w:r>
+        <w:rPr>
+          <w:lang w:val="en-US"/>
+        </w:rPr>
+        <w:t>2</w:t>
+      </w:r>
+      <w:r>
+        <w:rPr>
+          <w:vertAlign w:val="superscript"/>
+          <w:lang w:val="en-US"/>
+        </w:rPr>
+        <w:t>nd</w:t>
+      </w:r>
+      <w:r>
+        <w:rPr>
+          <w:lang w:val="en-US"/>
+        </w:rPr>
+        <w:t xml:space="preserve"> May 2019</w:t>
+      </w:r>
+    </w:p>
+    <w:p>
+      <w:pPr>
+        <w:pStyle w:val="Heading3"/>
+        <w:jc w:val="right"/>
+        <w:rPr>
+          <w:lang w:val="en-US"/>
+        </w:rPr>
+      </w:pPr>
+      <w:r>
+        <w:rPr>
+          <w:lang w:val="en-US"/>
+        </w:rPr>
+        <w:t>Simon Le Serve</w:t>
+      </w:r>
+    </w:p>
+    <w:p>
+      <w:pPr>
+        <w:rPr>
+          <w:lang w:val="en-US"/>
+        </w:rPr>
+      </w:pPr>
+    </w:p>
+    <w:p>
+      <w:pPr>
+        <w:rPr>
+          <w:lang w:val="en-US"/>
+        </w:rPr>
+      </w:pPr>
+      <w:r>
+        <w:rPr>
+          <w:lang w:val="en-US"/>
+        </w:rPr>
+        <w:br w:type="page"/>
+      </w:r>
+      <w:bookmarkStart w:id="0" w:name="_GoBack"/>
+      <w:bookmarkEnd w:id="0"/>
+    </w:p>
+    <w:p>
+      <w:pPr>
+        <w:pStyle w:val="Heading1"/>
+        <w:rPr>
+          <w:lang w:val="en-US"/>
+        </w:rPr>
+      </w:pPr>
+      <w:r>
+        <w:rPr>
+          <w:lang w:val="en-US"/>
+        </w:rPr>
+        <w:lastRenderedPageBreak/>
+        <w:t>Introduction</w:t>
       </w:r>
     </w:p>
     <w:p>
@@ -612,7 +720,6 @@
         <w:rPr>
           <w:lang w:val="en-US"/>
         </w:rPr>
-        <w:lastRenderedPageBreak/>
         <w:t xml:space="preserve">Solution </w:t>
       </w:r>
       <w:r>
@@ -661,6 +768,7 @@
         <w:rPr>
           <w:lang w:val="en-US"/>
         </w:rPr>
+        <w:lastRenderedPageBreak/>
         <w:t xml:space="preserve">The solution consists of </w:t>
       </w:r>
       <w:r>
@@ -997,20 +1105,44 @@
         <w:rPr>
           <w:lang w:val="en-US"/>
         </w:rPr>
-        <w:t xml:space="preserve"> targeting the comparison operation and constructor of the Name class. </w:t>
-      </w:r>
-    </w:p>
-    <w:p>
-      <w:pPr>
-        <w:rPr>
-          <w:lang w:val="en-US"/>
-        </w:rPr>
-      </w:pPr>
-      <w:r>
-        <w:rPr>
-          <w:lang w:val="en-US"/>
-        </w:rPr>
-        <w:t xml:space="preserve">The constructor should throw an </w:t>
+        <w:t xml:space="preserve"> targeting the comparison operation and constructor of the Name class</w:t>
+      </w:r>
+      <w:r>
+        <w:rPr>
+          <w:lang w:val="en-US"/>
+        </w:rPr>
+        <w:t>, plus the quick sort algorithm</w:t>
+      </w:r>
+      <w:r>
+        <w:rPr>
+          <w:lang w:val="en-US"/>
+        </w:rPr>
+        <w:t xml:space="preserve">. </w:t>
+      </w:r>
+    </w:p>
+    <w:p>
+      <w:pPr>
+        <w:rPr>
+          <w:lang w:val="en-US"/>
+        </w:rPr>
+      </w:pPr>
+      <w:r>
+        <w:rPr>
+          <w:lang w:val="en-US"/>
+        </w:rPr>
+        <w:t xml:space="preserve">The </w:t>
+      </w:r>
+      <w:r>
+        <w:rPr>
+          <w:lang w:val="en-US"/>
+        </w:rPr>
+        <w:t xml:space="preserve">Name </w:t>
+      </w:r>
+      <w:r>
+        <w:rPr>
+          <w:lang w:val="en-US"/>
+        </w:rPr>
+        <w:t xml:space="preserve">constructor should throw an </w:t>
       </w:r>
       <w:proofErr w:type="spellStart"/>
       <w:r>
@@ -1030,10 +1162,32 @@
         <w:rPr>
           <w:lang w:val="en-US"/>
         </w:rPr>
-        <w:t>The constructor should also deal with names that have multiple spaces by trimming multiple spaces to a single space.</w:t>
-      </w:r>
-      <w:bookmarkStart w:id="0" w:name="_GoBack"/>
-      <w:bookmarkEnd w:id="0"/>
+        <w:t xml:space="preserve">The constructor should also deal with names that have multiple spaces by </w:t>
+      </w:r>
+      <w:r>
+        <w:rPr>
+          <w:lang w:val="en-US"/>
+        </w:rPr>
+        <w:t>replacing</w:t>
+      </w:r>
+      <w:r>
+        <w:rPr>
+          <w:lang w:val="en-US"/>
+        </w:rPr>
+        <w:t xml:space="preserve"> multiple spaces </w:t>
+      </w:r>
+      <w:r>
+        <w:rPr>
+          <w:lang w:val="en-US"/>
+        </w:rPr>
+        <w:t>with</w:t>
+      </w:r>
+      <w:r>
+        <w:rPr>
+          <w:lang w:val="en-US"/>
+        </w:rPr>
+        <w:t xml:space="preserve"> a single space.</w:t>
+      </w:r>
     </w:p>
     <w:p>
       <w:pPr>
@@ -1059,56 +1213,208 @@
         <w:rPr>
           <w:lang w:val="en-US"/>
         </w:rPr>
-        <w:t xml:space="preserve"> operation on the Name class should return -1 when the first operand alphabetically precedes the second, 0 when they are equal and 1 when the second operation alphabetically precedes the first.</w:t>
-      </w:r>
-    </w:p>
-    <w:p>
-      <w:pPr>
-        <w:jc w:val="center"/>
-        <w:rPr>
-          <w:lang w:val="en-US"/>
-        </w:rPr>
-      </w:pPr>
-      <w:r>
-        <w:rPr>
-          <w:noProof/>
-        </w:rPr>
-        <w:drawing>
-          <wp:inline distT="0" distB="0" distL="0" distR="0" wp14:anchorId="08604318" wp14:editId="50F79B6B">
-            <wp:extent cx="2862469" cy="935414"/>
-            <wp:effectExtent l="0" t="0" r="0" b="0"/>
-            <wp:docPr id="1" name="Picture 1"/>
-            <wp:cNvGraphicFramePr>
-              <a:graphicFrameLocks xmlns:a="http://schemas.openxmlformats.org/drawingml/2006/main" noChangeAspect="1"/>
-            </wp:cNvGraphicFramePr>
-            <a:graphic xmlns:a="http://schemas.openxmlformats.org/drawingml/2006/main">
-              <a:graphicData uri="http://schemas.openxmlformats.org/drawingml/2006/picture">
-                <pic:pic xmlns:pic="http://schemas.openxmlformats.org/drawingml/2006/picture">
-                  <pic:nvPicPr>
-                    <pic:cNvPr id="1" name=""/>
-                    <pic:cNvPicPr/>
-                  </pic:nvPicPr>
-                  <pic:blipFill>
-                    <a:blip r:embed="rId4"/>
-                    <a:stretch>
-                      <a:fillRect/>
-                    </a:stretch>
-                  </pic:blipFill>
-                  <pic:spPr>
-                    <a:xfrm>
-                      <a:off x="0" y="0"/>
-                      <a:ext cx="2916752" cy="953153"/>
-                    </a:xfrm>
-                    <a:prstGeom prst="rect">
-                      <a:avLst/>
-                    </a:prstGeom>
-                  </pic:spPr>
-                </pic:pic>
-              </a:graphicData>
-            </a:graphic>
-          </wp:inline>
-        </w:drawing>
-      </w:r>
+        <w:t xml:space="preserve"> operation on the Name class should return -1 when the first operand alphabetically precedes the second, 0 when they are equal and 1 when the second opera</w:t>
+      </w:r>
+      <w:r>
+        <w:rPr>
+          <w:lang w:val="en-US"/>
+        </w:rPr>
+        <w:t>nd</w:t>
+      </w:r>
+      <w:r>
+        <w:rPr>
+          <w:lang w:val="en-US"/>
+        </w:rPr>
+        <w:t xml:space="preserve"> alphabetically precedes the first.</w:t>
+      </w:r>
+    </w:p>
+    <w:p>
+      <w:pPr>
+        <w:rPr>
+          <w:lang w:val="en-US"/>
+        </w:rPr>
+      </w:pPr>
+      <w:proofErr w:type="gramStart"/>
+      <w:r>
+        <w:rPr>
+          <w:lang w:val="en-US"/>
+        </w:rPr>
+        <w:t>Finally</w:t>
+      </w:r>
+      <w:proofErr w:type="gramEnd"/>
+      <w:r>
+        <w:rPr>
+          <w:lang w:val="en-US"/>
+        </w:rPr>
+        <w:t xml:space="preserve"> the </w:t>
+      </w:r>
+      <w:proofErr w:type="spellStart"/>
+      <w:r>
+        <w:rPr>
+          <w:lang w:val="en-US"/>
+        </w:rPr>
+        <w:t>QuickSortTest</w:t>
+      </w:r>
+      <w:proofErr w:type="spellEnd"/>
+      <w:r>
+        <w:rPr>
+          <w:lang w:val="en-US"/>
+        </w:rPr>
+        <w:t xml:space="preserve"> tests the cogency of the Quick Sort algorithm by testing that the sorting behavior is correct on an array of integers.</w:t>
+      </w:r>
+    </w:p>
+    <w:p>
+      <w:pPr>
+        <w:pStyle w:val="ListParagraph"/>
+        <w:numPr>
+          <w:ilvl w:val="0"/>
+          <w:numId w:val="1"/>
+        </w:numPr>
+        <w:spacing w:after="0" w:line="240" w:lineRule="auto"/>
+        <w:rPr>
+          <w:rFonts w:ascii="Consolas" w:hAnsi="Consolas" w:cs="Consolas"/>
+          <w:color w:val="000000"/>
+          <w:sz w:val="19"/>
+          <w:szCs w:val="19"/>
+        </w:rPr>
+      </w:pPr>
+      <w:r>
+        <w:rPr>
+          <w:rFonts w:ascii="Consolas" w:hAnsi="Consolas" w:cs="Consolas"/>
+          <w:color w:val="000000"/>
+          <w:sz w:val="19"/>
+          <w:szCs w:val="19"/>
+        </w:rPr>
+        <w:t>Name_Construction_AurgumentException_1_Name</w:t>
+      </w:r>
+    </w:p>
+    <w:p>
+      <w:pPr>
+        <w:pStyle w:val="ListParagraph"/>
+        <w:numPr>
+          <w:ilvl w:val="0"/>
+          <w:numId w:val="1"/>
+        </w:numPr>
+        <w:spacing w:after="0" w:line="240" w:lineRule="auto"/>
+        <w:rPr>
+          <w:rFonts w:ascii="Consolas" w:hAnsi="Consolas" w:cs="Consolas"/>
+          <w:color w:val="000000"/>
+          <w:sz w:val="19"/>
+          <w:szCs w:val="19"/>
+        </w:rPr>
+      </w:pPr>
+      <w:r>
+        <w:rPr>
+          <w:rFonts w:ascii="Consolas" w:hAnsi="Consolas" w:cs="Consolas"/>
+          <w:color w:val="000000"/>
+          <w:sz w:val="19"/>
+          <w:szCs w:val="19"/>
+        </w:rPr>
+        <w:t>Name_Construction_AurgumentException_5_Names</w:t>
+      </w:r>
+    </w:p>
+    <w:p>
+      <w:pPr>
+        <w:pStyle w:val="ListParagraph"/>
+        <w:numPr>
+          <w:ilvl w:val="0"/>
+          <w:numId w:val="1"/>
+        </w:numPr>
+        <w:spacing w:after="0" w:line="240" w:lineRule="auto"/>
+        <w:rPr>
+          <w:rFonts w:ascii="Consolas" w:hAnsi="Consolas" w:cs="Consolas"/>
+          <w:color w:val="000000"/>
+          <w:sz w:val="19"/>
+          <w:szCs w:val="19"/>
+        </w:rPr>
+      </w:pPr>
+      <w:r>
+        <w:rPr>
+          <w:rFonts w:ascii="Consolas" w:hAnsi="Consolas" w:cs="Consolas"/>
+          <w:color w:val="000000"/>
+          <w:sz w:val="19"/>
+          <w:szCs w:val="19"/>
+        </w:rPr>
+        <w:t>Name_CompareTo_2_And_3_Names</w:t>
+      </w:r>
+    </w:p>
+    <w:p>
+      <w:pPr>
+        <w:pStyle w:val="ListParagraph"/>
+        <w:numPr>
+          <w:ilvl w:val="0"/>
+          <w:numId w:val="1"/>
+        </w:numPr>
+        <w:spacing w:after="0" w:line="240" w:lineRule="auto"/>
+        <w:rPr>
+          <w:rFonts w:ascii="Consolas" w:hAnsi="Consolas" w:cs="Consolas"/>
+          <w:color w:val="000000"/>
+          <w:sz w:val="19"/>
+          <w:szCs w:val="19"/>
+        </w:rPr>
+      </w:pPr>
+      <w:proofErr w:type="spellStart"/>
+      <w:r>
+        <w:rPr>
+          <w:rFonts w:ascii="Consolas" w:hAnsi="Consolas" w:cs="Consolas"/>
+          <w:color w:val="000000"/>
+          <w:sz w:val="19"/>
+          <w:szCs w:val="19"/>
+        </w:rPr>
+        <w:t>Name_CompareTo_Different_Given_Names</w:t>
+      </w:r>
+      <w:proofErr w:type="spellEnd"/>
+    </w:p>
+    <w:p>
+      <w:pPr>
+        <w:pStyle w:val="ListParagraph"/>
+        <w:numPr>
+          <w:ilvl w:val="0"/>
+          <w:numId w:val="1"/>
+        </w:numPr>
+        <w:spacing w:after="0" w:line="240" w:lineRule="auto"/>
+        <w:rPr>
+          <w:rFonts w:ascii="Consolas" w:hAnsi="Consolas" w:cs="Consolas"/>
+          <w:color w:val="000000"/>
+          <w:sz w:val="19"/>
+          <w:szCs w:val="19"/>
+        </w:rPr>
+      </w:pPr>
+      <w:proofErr w:type="spellStart"/>
+      <w:r>
+        <w:rPr>
+          <w:rFonts w:ascii="Consolas" w:hAnsi="Consolas" w:cs="Consolas"/>
+          <w:color w:val="000000"/>
+          <w:sz w:val="19"/>
+          <w:szCs w:val="19"/>
+        </w:rPr>
+        <w:t>Name_CompareTo_Multiple_Spaces</w:t>
+      </w:r>
+      <w:proofErr w:type="spellEnd"/>
+    </w:p>
+    <w:p>
+      <w:pPr>
+        <w:pStyle w:val="ListParagraph"/>
+        <w:numPr>
+          <w:ilvl w:val="0"/>
+          <w:numId w:val="1"/>
+        </w:numPr>
+        <w:spacing w:after="0" w:line="240" w:lineRule="auto"/>
+        <w:rPr>
+          <w:lang w:val="en-US"/>
+        </w:rPr>
+      </w:pPr>
+      <w:proofErr w:type="spellStart"/>
+      <w:r>
+        <w:rPr>
+          <w:rFonts w:ascii="Consolas" w:hAnsi="Consolas" w:cs="Consolas"/>
+          <w:color w:val="000000"/>
+          <w:sz w:val="19"/>
+          <w:szCs w:val="19"/>
+        </w:rPr>
+        <w:t>QuickSortTest</w:t>
+      </w:r>
+      <w:proofErr w:type="spellEnd"/>
     </w:p>
     <w:p>
       <w:pPr>
@@ -1334,10 +1640,21 @@
     </w:p>
     <w:p>
       <w:pPr>
+        <w:rPr>
+          <w:lang w:val="en-US"/>
+        </w:rPr>
+      </w:pPr>
+      <w:r>
+        <w:rPr>
+          <w:lang w:val="en-US"/>
+        </w:rPr>
+        <w:t>See figure 1 for the build history page in Travis CI.</w:t>
+      </w:r>
+    </w:p>
+    <w:p>
+      <w:pPr>
+        <w:keepNext/>
         <w:jc w:val="center"/>
-        <w:rPr>
-          <w:lang w:val="en-US"/>
-        </w:rPr>
       </w:pPr>
       <w:r>
         <w:rPr>
@@ -1382,6 +1699,131 @@
     </w:p>
     <w:p>
       <w:pPr>
+        <w:pStyle w:val="Caption"/>
+        <w:jc w:val="center"/>
+        <w:rPr>
+          <w:lang w:val="en-US"/>
+        </w:rPr>
+      </w:pPr>
+      <w:r>
+        <w:t xml:space="preserve">Figure </w:t>
+      </w:r>
+      <w:r>
+        <w:fldChar w:fldCharType="begin"/>
+      </w:r>
+      <w:r>
+        <w:instrText xml:space="preserve"> SEQ Figure \* ARABIC </w:instrText>
+      </w:r>
+      <w:r>
+        <w:fldChar w:fldCharType="separate"/>
+      </w:r>
+      <w:r>
+        <w:rPr>
+          <w:noProof/>
+        </w:rPr>
+        <w:t>1</w:t>
+      </w:r>
+      <w:r>
+        <w:fldChar w:fldCharType="end"/>
+      </w:r>
+      <w:r>
+        <w:t>: Build history in Travis CI</w:t>
+      </w:r>
+    </w:p>
+    <w:p>
+      <w:pPr>
+        <w:rPr>
+          <w:lang w:val="en-US"/>
+        </w:rPr>
+      </w:pPr>
+      <w:r>
+        <w:rPr>
+          <w:lang w:val="en-US"/>
+        </w:rPr>
+        <w:t>See figure 2 for an example build output from Travis CI showing test run summary.</w:t>
+      </w:r>
+    </w:p>
+    <w:p>
+      <w:pPr>
+        <w:keepNext/>
+        <w:jc w:val="center"/>
+      </w:pPr>
+      <w:r>
+        <w:rPr>
+          <w:noProof/>
+        </w:rPr>
+        <w:drawing>
+          <wp:inline distT="0" distB="0" distL="0" distR="0" wp14:anchorId="48E8C94B" wp14:editId="18B61FCB">
+            <wp:extent cx="2894275" cy="1568026"/>
+            <wp:effectExtent l="0" t="0" r="1905" b="0"/>
+            <wp:docPr id="1" name="Picture 1"/>
+            <wp:cNvGraphicFramePr>
+              <a:graphicFrameLocks xmlns:a="http://schemas.openxmlformats.org/drawingml/2006/main" noChangeAspect="1"/>
+            </wp:cNvGraphicFramePr>
+            <a:graphic xmlns:a="http://schemas.openxmlformats.org/drawingml/2006/main">
+              <a:graphicData uri="http://schemas.openxmlformats.org/drawingml/2006/picture">
+                <pic:pic xmlns:pic="http://schemas.openxmlformats.org/drawingml/2006/picture">
+                  <pic:nvPicPr>
+                    <pic:cNvPr id="1" name=""/>
+                    <pic:cNvPicPr/>
+                  </pic:nvPicPr>
+                  <pic:blipFill>
+                    <a:blip r:embed="rId9"/>
+                    <a:stretch>
+                      <a:fillRect/>
+                    </a:stretch>
+                  </pic:blipFill>
+                  <pic:spPr>
+                    <a:xfrm>
+                      <a:off x="0" y="0"/>
+                      <a:ext cx="2926714" cy="1585600"/>
+                    </a:xfrm>
+                    <a:prstGeom prst="rect">
+                      <a:avLst/>
+                    </a:prstGeom>
+                  </pic:spPr>
+                </pic:pic>
+              </a:graphicData>
+            </a:graphic>
+          </wp:inline>
+        </w:drawing>
+      </w:r>
+    </w:p>
+    <w:p>
+      <w:pPr>
+        <w:pStyle w:val="Caption"/>
+        <w:jc w:val="center"/>
+        <w:rPr>
+          <w:lang w:val="en-US"/>
+        </w:rPr>
+      </w:pPr>
+      <w:r>
+        <w:t xml:space="preserve">Figure </w:t>
+      </w:r>
+      <w:r>
+        <w:fldChar w:fldCharType="begin"/>
+      </w:r>
+      <w:r>
+        <w:instrText xml:space="preserve"> SEQ Figure \* ARABIC </w:instrText>
+      </w:r>
+      <w:r>
+        <w:fldChar w:fldCharType="separate"/>
+      </w:r>
+      <w:r>
+        <w:rPr>
+          <w:noProof/>
+        </w:rPr>
+        <w:t>2</w:t>
+      </w:r>
+      <w:r>
+        <w:fldChar w:fldCharType="end"/>
+      </w:r>
+      <w:r>
+        <w:t>: Example build output from Travis CI showing successful test execution on build completion</w:t>
+      </w:r>
+    </w:p>
+    <w:p>
+      <w:pPr>
         <w:pStyle w:val="Heading2"/>
         <w:rPr>
           <w:lang w:val="en-US"/>
@@ -1425,6 +1867,12 @@
           <w:lang w:val="en-US"/>
         </w:rPr>
         <w:t>sorted-names-list.txt</w:t>
+      </w:r>
+      <w:r>
+        <w:rPr>
+          <w:lang w:val="en-US"/>
+        </w:rPr>
+        <w:t xml:space="preserve"> in the execution directory</w:t>
       </w:r>
       <w:r>
         <w:rPr>
@@ -1441,6 +1889,100 @@
     </w:sectPr>
   </w:body>
 </w:document>
+</file>
+
+<file path=word/numbering.xml><?xml version="1.0" encoding="utf-8"?>
+<w:numbering xmlns:wpc="http://schemas.microsoft.com/office/word/2010/wordprocessingCanvas" xmlns:cx="http://schemas.microsoft.com/office/drawing/2014/chartex" xmlns:cx1="http://schemas.microsoft.com/office/drawing/2015/9/8/chartex" xmlns:cx2="http://schemas.microsoft.com/office/drawing/2015/10/21/chartex" xmlns:cx3="http://schemas.microsoft.com/office/drawing/2016/5/9/chartex" xmlns:cx4="http://schemas.microsoft.com/office/drawing/2016/5/10/chartex" xmlns:cx5="http://schemas.microsoft.com/office/drawing/2016/5/11/chartex" xmlns:cx6="http://schemas.microsoft.com/office/drawing/2016/5/12/chartex" xmlns:cx7="http://schemas.microsoft.com/office/drawing/2016/5/13/chartex" xmlns:cx8="http://schemas.microsoft.com/office/drawing/2016/5/14/chartex" xmlns:mc="http://schemas.openxmlformats.org/markup-compatibility/2006" xmlns:aink="http://schemas.microsoft.com/office/drawing/2016/ink" xmlns:am3d="http://schemas.microsoft.com/office/drawing/2017/model3d" xmlns:o="urn:schemas-microsoft-com:office:office" xmlns:r="http://schemas.openxmlformats.org/officeDocument/2006/relationships" xmlns:m="http://schemas.openxmlformats.org/officeDocument/2006/math" xmlns:v="urn:schemas-microsoft-com:vml" xmlns:wp14="http://schemas.microsoft.com/office/word/2010/wordprocessingDrawing" xmlns:wp="http://schemas.openxmlformats.org/drawingml/2006/wordprocessingDrawing" xmlns:w10="urn:schemas-microsoft-com:office:word" xmlns:w="http://schemas.openxmlformats.org/wordprocessingml/2006/main" xmlns:w14="http://schemas.microsoft.com/office/word/2010/wordml" xmlns:w15="http://schemas.microsoft.com/office/word/2012/wordml" xmlns:w16cid="http://schemas.microsoft.com/office/word/2016/wordml/cid" xmlns:w16se="http://schemas.microsoft.com/office/word/2015/wordml/symex" xmlns:wpg="http://schemas.microsoft.com/office/word/2010/wordprocessingGroup" xmlns:wpi="http://schemas.microsoft.com/office/word/2010/wordprocessingInk" xmlns:wne="http://schemas.microsoft.com/office/word/2006/wordml" xmlns:wps="http://schemas.microsoft.com/office/word/2010/wordprocessingShape" mc:Ignorable="w14 w15 w16se w16cid wp14">
+  <w:abstractNum w:abstractNumId="0" w15:restartNumberingAfterBreak="0">
+    <w:nsid w:val="068E2EFF"/>
+    <w:multiLevelType w:val="hybridMultilevel"/>
+    <w:tmpl w:val="40DCA2E2"/>
+    <w:lvl w:ilvl="0" w:tplc="0C09000F">
+      <w:start w:val="1"/>
+      <w:numFmt w:val="decimal"/>
+      <w:lvlText w:val="%1."/>
+      <w:lvlJc w:val="left"/>
+      <w:pPr>
+        <w:ind w:left="1440" w:hanging="360"/>
+      </w:pPr>
+    </w:lvl>
+    <w:lvl w:ilvl="1" w:tplc="0C090019" w:tentative="1">
+      <w:start w:val="1"/>
+      <w:numFmt w:val="lowerLetter"/>
+      <w:lvlText w:val="%2."/>
+      <w:lvlJc w:val="left"/>
+      <w:pPr>
+        <w:ind w:left="2160" w:hanging="360"/>
+      </w:pPr>
+    </w:lvl>
+    <w:lvl w:ilvl="2" w:tplc="0C09001B" w:tentative="1">
+      <w:start w:val="1"/>
+      <w:numFmt w:val="lowerRoman"/>
+      <w:lvlText w:val="%3."/>
+      <w:lvlJc w:val="right"/>
+      <w:pPr>
+        <w:ind w:left="2880" w:hanging="180"/>
+      </w:pPr>
+    </w:lvl>
+    <w:lvl w:ilvl="3" w:tplc="0C09000F" w:tentative="1">
+      <w:start w:val="1"/>
+      <w:numFmt w:val="decimal"/>
+      <w:lvlText w:val="%4."/>
+      <w:lvlJc w:val="left"/>
+      <w:pPr>
+        <w:ind w:left="3600" w:hanging="360"/>
+      </w:pPr>
+    </w:lvl>
+    <w:lvl w:ilvl="4" w:tplc="0C090019" w:tentative="1">
+      <w:start w:val="1"/>
+      <w:numFmt w:val="lowerLetter"/>
+      <w:lvlText w:val="%5."/>
+      <w:lvlJc w:val="left"/>
+      <w:pPr>
+        <w:ind w:left="4320" w:hanging="360"/>
+      </w:pPr>
+    </w:lvl>
+    <w:lvl w:ilvl="5" w:tplc="0C09001B" w:tentative="1">
+      <w:start w:val="1"/>
+      <w:numFmt w:val="lowerRoman"/>
+      <w:lvlText w:val="%6."/>
+      <w:lvlJc w:val="right"/>
+      <w:pPr>
+        <w:ind w:left="5040" w:hanging="180"/>
+      </w:pPr>
+    </w:lvl>
+    <w:lvl w:ilvl="6" w:tplc="0C09000F" w:tentative="1">
+      <w:start w:val="1"/>
+      <w:numFmt w:val="decimal"/>
+      <w:lvlText w:val="%7."/>
+      <w:lvlJc w:val="left"/>
+      <w:pPr>
+        <w:ind w:left="5760" w:hanging="360"/>
+      </w:pPr>
+    </w:lvl>
+    <w:lvl w:ilvl="7" w:tplc="0C090019" w:tentative="1">
+      <w:start w:val="1"/>
+      <w:numFmt w:val="lowerLetter"/>
+      <w:lvlText w:val="%8."/>
+      <w:lvlJc w:val="left"/>
+      <w:pPr>
+        <w:ind w:left="6480" w:hanging="360"/>
+      </w:pPr>
+    </w:lvl>
+    <w:lvl w:ilvl="8" w:tplc="0C09001B" w:tentative="1">
+      <w:start w:val="1"/>
+      <w:numFmt w:val="lowerRoman"/>
+      <w:lvlText w:val="%9."/>
+      <w:lvlJc w:val="right"/>
+      <w:pPr>
+        <w:ind w:left="7200" w:hanging="180"/>
+      </w:pPr>
+    </w:lvl>
+  </w:abstractNum>
+  <w:num w:numId="1">
+    <w:abstractNumId w:val="0"/>
+  </w:num>
+</w:numbering>
 </file>
 
 <file path=word/styles.xml><?xml version="1.0" encoding="utf-8"?>
@@ -1884,6 +2426,28 @@
       <w:szCs w:val="26"/>
     </w:rPr>
   </w:style>
+  <w:style w:type="paragraph" w:styleId="Heading3">
+    <w:name w:val="heading 3"/>
+    <w:basedOn w:val="Normal"/>
+    <w:next w:val="Normal"/>
+    <w:link w:val="Heading3Char"/>
+    <w:uiPriority w:val="9"/>
+    <w:unhideWhenUsed/>
+    <w:qFormat/>
+    <w:rsid w:val="00E73374"/>
+    <w:pPr>
+      <w:keepNext/>
+      <w:keepLines/>
+      <w:spacing w:before="40" w:after="0"/>
+      <w:outlineLvl w:val="2"/>
+    </w:pPr>
+    <w:rPr>
+      <w:rFonts w:asciiTheme="majorHAnsi" w:eastAsiaTheme="majorEastAsia" w:hAnsiTheme="majorHAnsi" w:cstheme="majorBidi"/>
+      <w:color w:val="1F3763" w:themeColor="accent1" w:themeShade="7F"/>
+      <w:sz w:val="24"/>
+      <w:szCs w:val="24"/>
+    </w:rPr>
+  </w:style>
   <w:style w:type="character" w:default="1" w:styleId="DefaultParagraphFont">
     <w:name w:val="Default Paragraph Font"/>
     <w:uiPriority w:val="1"/>
@@ -1957,6 +2521,49 @@
     <w:rPr>
       <w:color w:val="605E5C"/>
       <w:shd w:val="clear" w:color="auto" w:fill="E1DFDD"/>
+    </w:rPr>
+  </w:style>
+  <w:style w:type="paragraph" w:styleId="ListParagraph">
+    <w:name w:val="List Paragraph"/>
+    <w:basedOn w:val="Normal"/>
+    <w:uiPriority w:val="34"/>
+    <w:qFormat/>
+    <w:rsid w:val="00EE6337"/>
+    <w:pPr>
+      <w:ind w:left="720"/>
+      <w:contextualSpacing/>
+    </w:pPr>
+  </w:style>
+  <w:style w:type="paragraph" w:styleId="Caption">
+    <w:name w:val="caption"/>
+    <w:basedOn w:val="Normal"/>
+    <w:next w:val="Normal"/>
+    <w:uiPriority w:val="35"/>
+    <w:unhideWhenUsed/>
+    <w:qFormat/>
+    <w:rsid w:val="00EE6337"/>
+    <w:pPr>
+      <w:spacing w:after="200" w:line="240" w:lineRule="auto"/>
+    </w:pPr>
+    <w:rPr>
+      <w:i/>
+      <w:iCs/>
+      <w:color w:val="44546A" w:themeColor="text2"/>
+      <w:sz w:val="18"/>
+      <w:szCs w:val="18"/>
+    </w:rPr>
+  </w:style>
+  <w:style w:type="character" w:customStyle="1" w:styleId="Heading3Char">
+    <w:name w:val="Heading 3 Char"/>
+    <w:basedOn w:val="DefaultParagraphFont"/>
+    <w:link w:val="Heading3"/>
+    <w:uiPriority w:val="9"/>
+    <w:rsid w:val="00E73374"/>
+    <w:rPr>
+      <w:rFonts w:asciiTheme="majorHAnsi" w:eastAsiaTheme="majorEastAsia" w:hAnsiTheme="majorHAnsi" w:cstheme="majorBidi"/>
+      <w:color w:val="1F3763" w:themeColor="accent1" w:themeShade="7F"/>
+      <w:sz w:val="24"/>
+      <w:szCs w:val="24"/>
     </w:rPr>
   </w:style>
 </w:styles>

</xml_diff>

<commit_message>
Tech Spec Doc update
</commit_message>
<xml_diff>
--- a/Tech Spec Document.docx
+++ b/Tech Spec Document.docx
@@ -26,7 +26,7 @@
         <w:rPr>
           <w:lang w:val="en-US"/>
         </w:rPr>
-        <w:t>Sorting</w:t>
+        <w:t>Coding</w:t>
       </w:r>
       <w:r>
         <w:rPr>
@@ -45,6 +45,12 @@
           <w:lang w:val="en-US"/>
         </w:rPr>
         <w:t xml:space="preserve"> </w:t>
+      </w:r>
+      <w:r>
+        <w:rPr>
+          <w:lang w:val="en-US"/>
+        </w:rPr>
+        <w:t>— Name Sorter</w:t>
       </w:r>
     </w:p>
     <w:p>
@@ -59,31 +65,7 @@
         <w:rPr>
           <w:lang w:val="en-US"/>
         </w:rPr>
-        <w:t>Tech</w:t>
-      </w:r>
-      <w:r>
-        <w:rPr>
-          <w:lang w:val="en-US"/>
-        </w:rPr>
-        <w:t>nical</w:t>
-      </w:r>
-      <w:r>
-        <w:rPr>
-          <w:lang w:val="en-US"/>
-        </w:rPr>
-        <w:t xml:space="preserve"> Spec</w:t>
-      </w:r>
-      <w:r>
-        <w:rPr>
-          <w:lang w:val="en-US"/>
-        </w:rPr>
-        <w:t>ification</w:t>
-      </w:r>
-      <w:r>
-        <w:rPr>
-          <w:lang w:val="en-US"/>
-        </w:rPr>
-        <w:t xml:space="preserve"> Document</w:t>
+        <w:t>Technical Specification Document</w:t>
       </w:r>
     </w:p>
     <w:p>
@@ -1027,7 +1009,21 @@
         <w:rPr>
           <w:lang w:val="en-US"/>
         </w:rPr>
-        <w:t xml:space="preserve">, so that Family Name is the first name to be ordered on then first given name, second given name etc. This reordering of the full name is exposed as a method called </w:t>
+        <w:t xml:space="preserve">, so that Family Name is the first name to be ordered on </w:t>
+      </w:r>
+      <w:proofErr w:type="spellStart"/>
+      <w:r>
+        <w:rPr>
+          <w:lang w:val="en-US"/>
+        </w:rPr>
+        <w:t>then</w:t>
+      </w:r>
+      <w:proofErr w:type="spellEnd"/>
+      <w:r>
+        <w:rPr>
+          <w:lang w:val="en-US"/>
+        </w:rPr>
+        <w:t xml:space="preserve"> first given name, second given name etc. This reordering of the full name is exposed as a method called </w:t>
       </w:r>
       <w:proofErr w:type="spellStart"/>
       <w:r>
@@ -1708,24 +1704,14 @@
       <w:r>
         <w:t xml:space="preserve">Figure </w:t>
       </w:r>
-      <w:r>
-        <w:fldChar w:fldCharType="begin"/>
-      </w:r>
-      <w:r>
-        <w:instrText xml:space="preserve"> SEQ Figure \* ARABIC </w:instrText>
-      </w:r>
-      <w:r>
-        <w:fldChar w:fldCharType="separate"/>
-      </w:r>
-      <w:r>
-        <w:rPr>
-          <w:noProof/>
-        </w:rPr>
-        <w:t>1</w:t>
-      </w:r>
-      <w:r>
-        <w:fldChar w:fldCharType="end"/>
-      </w:r>
+      <w:fldSimple w:instr=" SEQ Figure \* ARABIC ">
+        <w:r>
+          <w:rPr>
+            <w:noProof/>
+          </w:rPr>
+          <w:t>1</w:t>
+        </w:r>
+      </w:fldSimple>
       <w:r>
         <w:t>: Build history in Travis CI</w:t>
       </w:r>
@@ -1800,24 +1786,14 @@
       <w:r>
         <w:t xml:space="preserve">Figure </w:t>
       </w:r>
-      <w:r>
-        <w:fldChar w:fldCharType="begin"/>
-      </w:r>
-      <w:r>
-        <w:instrText xml:space="preserve"> SEQ Figure \* ARABIC </w:instrText>
-      </w:r>
-      <w:r>
-        <w:fldChar w:fldCharType="separate"/>
-      </w:r>
-      <w:r>
-        <w:rPr>
-          <w:noProof/>
-        </w:rPr>
-        <w:t>2</w:t>
-      </w:r>
-      <w:r>
-        <w:fldChar w:fldCharType="end"/>
-      </w:r>
+      <w:fldSimple w:instr=" SEQ Figure \* ARABIC ">
+        <w:r>
+          <w:rPr>
+            <w:noProof/>
+          </w:rPr>
+          <w:t>2</w:t>
+        </w:r>
+      </w:fldSimple>
       <w:r>
         <w:t>: Example build output from Travis CI showing successful test execution on build completion</w:t>
       </w:r>
@@ -2451,6 +2427,7 @@
   <w:style w:type="character" w:default="1" w:styleId="DefaultParagraphFont">
     <w:name w:val="Default Paragraph Font"/>
     <w:uiPriority w:val="1"/>
+    <w:semiHidden/>
     <w:unhideWhenUsed/>
   </w:style>
   <w:style w:type="table" w:default="1" w:styleId="TableNormal">

</xml_diff>

<commit_message>
Add another test, slightly different names
</commit_message>
<xml_diff>
--- a/Tech Spec Document.docx
+++ b/Tech Spec Document.docx
@@ -1783,7 +1783,7 @@
         <w:rPr>
           <w:lang w:val="en-US"/>
         </w:rPr>
-        <w:t>6</w:t>
+        <w:t>7</w:t>
       </w:r>
       <w:r>
         <w:rPr>
@@ -1795,7 +1795,27 @@
         <w:rPr>
           <w:lang w:val="en-US"/>
         </w:rPr>
-        <w:t xml:space="preserve"> targeting the comparison operation and constructor of the Name class</w:t>
+        <w:t xml:space="preserve"> targeting the comparison operation and constructor of the </w:t>
+      </w:r>
+      <w:proofErr w:type="spellStart"/>
+      <w:r>
+        <w:rPr>
+          <w:lang w:val="en-US"/>
+        </w:rPr>
+        <w:t>Ordered</w:t>
+      </w:r>
+      <w:r>
+        <w:rPr>
+          <w:lang w:val="en-US"/>
+        </w:rPr>
+        <w:t>Name</w:t>
+      </w:r>
+      <w:proofErr w:type="spellEnd"/>
+      <w:r>
+        <w:rPr>
+          <w:lang w:val="en-US"/>
+        </w:rPr>
+        <w:t xml:space="preserve"> class</w:t>
       </w:r>
       <w:r>
         <w:rPr>
@@ -1919,6 +1939,7 @@
           <w:szCs w:val="19"/>
         </w:rPr>
       </w:pPr>
+      <w:proofErr w:type="spellStart"/>
       <w:r>
         <w:rPr>
           <w:rFonts w:ascii="Consolas" w:hAnsi="Consolas" w:cs="Consolas"/>
@@ -1926,8 +1947,9 @@
           <w:sz w:val="19"/>
           <w:szCs w:val="19"/>
         </w:rPr>
-        <w:t>Name_CompareTo_2_And_3_Names</w:t>
-      </w:r>
+        <w:t>Name_CompareTo_Multiple_Spaces</w:t>
+      </w:r>
+      <w:proofErr w:type="spellEnd"/>
     </w:p>
     <w:p>
       <w:pPr>
@@ -1944,7 +1966,6 @@
           <w:szCs w:val="19"/>
         </w:rPr>
       </w:pPr>
-      <w:proofErr w:type="spellStart"/>
       <w:r>
         <w:rPr>
           <w:rFonts w:ascii="Consolas" w:hAnsi="Consolas" w:cs="Consolas"/>
@@ -1952,9 +1973,8 @@
           <w:sz w:val="19"/>
           <w:szCs w:val="19"/>
         </w:rPr>
-        <w:t>Name_CompareTo_Different_Given_Names</w:t>
-      </w:r>
-      <w:proofErr w:type="spellEnd"/>
+        <w:t>Name_CompareTo_2_And_3_Names</w:t>
+      </w:r>
     </w:p>
     <w:p>
       <w:pPr>
@@ -1979,7 +1999,7 @@
           <w:sz w:val="19"/>
           <w:szCs w:val="19"/>
         </w:rPr>
-        <w:t>Name_CompareTo_Multiple_Spaces</w:t>
+        <w:t>Name_CompareTo_Slightly_Different_Names</w:t>
       </w:r>
       <w:proofErr w:type="spellEnd"/>
     </w:p>
@@ -1992,17 +2012,44 @@
         </w:numPr>
         <w:spacing w:after="0" w:line="240" w:lineRule="auto"/>
         <w:rPr>
-          <w:lang w:val="en-US"/>
-        </w:rPr>
-      </w:pPr>
-      <w:proofErr w:type="spellStart"/>
-      <w:r>
-        <w:rPr>
           <w:rFonts w:ascii="Consolas" w:hAnsi="Consolas" w:cs="Consolas"/>
           <w:color w:val="000000"/>
           <w:sz w:val="19"/>
           <w:szCs w:val="19"/>
         </w:rPr>
+      </w:pPr>
+      <w:proofErr w:type="spellStart"/>
+      <w:r>
+        <w:rPr>
+          <w:rFonts w:ascii="Consolas" w:hAnsi="Consolas" w:cs="Consolas"/>
+          <w:color w:val="000000"/>
+          <w:sz w:val="19"/>
+          <w:szCs w:val="19"/>
+        </w:rPr>
+        <w:t>Name_CompareTo_Different_Given_Names</w:t>
+      </w:r>
+      <w:proofErr w:type="spellEnd"/>
+    </w:p>
+    <w:p>
+      <w:pPr>
+        <w:pStyle w:val="ListParagraph"/>
+        <w:numPr>
+          <w:ilvl w:val="0"/>
+          <w:numId w:val="1"/>
+        </w:numPr>
+        <w:spacing w:after="0" w:line="240" w:lineRule="auto"/>
+        <w:rPr>
+          <w:lang w:val="en-US"/>
+        </w:rPr>
+      </w:pPr>
+      <w:proofErr w:type="spellStart"/>
+      <w:r>
+        <w:rPr>
+          <w:rFonts w:ascii="Consolas" w:hAnsi="Consolas" w:cs="Consolas"/>
+          <w:color w:val="000000"/>
+          <w:sz w:val="19"/>
+          <w:szCs w:val="19"/>
+        </w:rPr>
         <w:t>QuickSortTest</w:t>
       </w:r>
       <w:proofErr w:type="spellEnd"/>
@@ -2025,6 +2072,79 @@
           <w:lang w:val="en-US"/>
         </w:rPr>
         <w:t xml:space="preserve">The </w:t>
+      </w:r>
+      <w:r>
+        <w:rPr>
+          <w:lang w:val="en-US"/>
+        </w:rPr>
+        <w:t>Ordered</w:t>
+      </w:r>
+      <w:r>
+        <w:rPr>
+          <w:lang w:val="en-US"/>
+        </w:rPr>
+        <w:t xml:space="preserve">Name constructor should throw an </w:t>
+      </w:r>
+      <w:proofErr w:type="spellStart"/>
+      <w:r>
+        <w:rPr>
+          <w:lang w:val="en-US"/>
+        </w:rPr>
+        <w:t>ArgumentException</w:t>
+      </w:r>
+      <w:proofErr w:type="spellEnd"/>
+      <w:r>
+        <w:rPr>
+          <w:lang w:val="en-US"/>
+        </w:rPr>
+        <w:t xml:space="preserve"> when the full name consists of less than 2 or more than 4 names. The constructor should also deal with names that have multiple spaces by replacing multiple spaces with a single space.</w:t>
+      </w:r>
+      <w:r>
+        <w:rPr>
+          <w:lang w:val="en-US"/>
+        </w:rPr>
+        <w:t xml:space="preserve"> The first three tests check </w:t>
+      </w:r>
+      <w:proofErr w:type="gramStart"/>
+      <w:r>
+        <w:rPr>
+          <w:lang w:val="en-US"/>
+        </w:rPr>
+        <w:t>this criteria</w:t>
+      </w:r>
+      <w:proofErr w:type="gramEnd"/>
+      <w:r>
+        <w:rPr>
+          <w:lang w:val="en-US"/>
+        </w:rPr>
+        <w:t>.</w:t>
+      </w:r>
+    </w:p>
+    <w:p>
+      <w:pPr>
+        <w:rPr>
+          <w:lang w:val="en-US"/>
+        </w:rPr>
+      </w:pPr>
+      <w:r>
+        <w:rPr>
+          <w:lang w:val="en-US"/>
+        </w:rPr>
+        <w:t xml:space="preserve">The </w:t>
+      </w:r>
+      <w:proofErr w:type="spellStart"/>
+      <w:r>
+        <w:rPr>
+          <w:lang w:val="en-US"/>
+        </w:rPr>
+        <w:t>CompareTo</w:t>
+      </w:r>
+      <w:proofErr w:type="spellEnd"/>
+      <w:r>
+        <w:rPr>
+          <w:lang w:val="en-US"/>
+        </w:rPr>
+        <w:t xml:space="preserve"> operation on the </w:t>
       </w:r>
       <w:r>
         <w:rPr>
@@ -2038,61 +2158,40 @@
         <w:rPr>
           <w:lang w:val="en-US"/>
         </w:rPr>
-        <w:t xml:space="preserve">Name constructor should throw an </w:t>
-      </w:r>
-      <w:proofErr w:type="spellStart"/>
-      <w:r>
-        <w:rPr>
-          <w:lang w:val="en-US"/>
-        </w:rPr>
-        <w:t>ArgumentException</w:t>
-      </w:r>
-      <w:proofErr w:type="spellEnd"/>
-      <w:r>
-        <w:rPr>
-          <w:lang w:val="en-US"/>
-        </w:rPr>
-        <w:t xml:space="preserve"> when the full name consists of less than 2 or more than 4 names. The constructor should also deal with names that have multiple spaces by replacing multiple spaces with a single space.</w:t>
-      </w:r>
-    </w:p>
-    <w:p>
-      <w:pPr>
-        <w:rPr>
-          <w:lang w:val="en-US"/>
-        </w:rPr>
-      </w:pPr>
-      <w:r>
-        <w:rPr>
-          <w:lang w:val="en-US"/>
-        </w:rPr>
-        <w:t xml:space="preserve">The </w:t>
-      </w:r>
-      <w:proofErr w:type="spellStart"/>
-      <w:r>
-        <w:rPr>
-          <w:lang w:val="en-US"/>
-        </w:rPr>
-        <w:t>CompareTo</w:t>
-      </w:r>
-      <w:proofErr w:type="spellEnd"/>
-      <w:r>
-        <w:rPr>
-          <w:lang w:val="en-US"/>
-        </w:rPr>
-        <w:t xml:space="preserve"> operation on the Name class should return -1 when the first operand alphabetically precedes the second, 0 when they are equal and 1 when the second operand alphabetically precedes the first.</w:t>
-      </w:r>
-    </w:p>
-    <w:p>
-      <w:pPr>
-        <w:rPr>
-          <w:lang w:val="en-US"/>
-        </w:rPr>
-      </w:pPr>
+        <w:t>Name class should return -1 when the first operand alphabetically precedes the second, 0 when they are equal and 1 when the second operand alphabetically precedes the first.</w:t>
+      </w:r>
+      <w:r>
+        <w:rPr>
+          <w:lang w:val="en-US"/>
+        </w:rPr>
+        <w:t xml:space="preserve"> The next three tests check </w:t>
+      </w:r>
       <w:proofErr w:type="gramStart"/>
       <w:r>
         <w:rPr>
           <w:lang w:val="en-US"/>
         </w:rPr>
+        <w:t>this criteria</w:t>
+      </w:r>
+      <w:proofErr w:type="gramEnd"/>
+      <w:r>
+        <w:rPr>
+          <w:lang w:val="en-US"/>
+        </w:rPr>
+        <w:t>.</w:t>
+      </w:r>
+    </w:p>
+    <w:p>
+      <w:pPr>
+        <w:rPr>
+          <w:lang w:val="en-US"/>
+        </w:rPr>
+      </w:pPr>
+      <w:proofErr w:type="gramStart"/>
+      <w:r>
+        <w:rPr>
+          <w:lang w:val="en-US"/>
+        </w:rPr>
         <w:t>Finally</w:t>
       </w:r>
       <w:proofErr w:type="gramEnd"/>
@@ -2115,6 +2214,12 @@
           <w:lang w:val="en-US"/>
         </w:rPr>
         <w:t xml:space="preserve"> tests the cogency of the Quick Sort algorithm by testing that the sorting behavior is correct on an array of integers.</w:t>
+      </w:r>
+      <w:r>
+        <w:rPr>
+          <w:lang w:val="en-US"/>
+        </w:rPr>
+        <w:t xml:space="preserve"> The last test checks this.</w:t>
       </w:r>
     </w:p>
     <w:p>

</xml_diff>

<commit_message>
Add 3 more tests ToOrderedSpelling
</commit_message>
<xml_diff>
--- a/Tech Spec Document.docx
+++ b/Tech Spec Document.docx
@@ -1783,8 +1783,10 @@
         <w:rPr>
           <w:lang w:val="en-US"/>
         </w:rPr>
-        <w:t>7</w:t>
-      </w:r>
+        <w:t>10</w:t>
+      </w:r>
+      <w:bookmarkStart w:id="0" w:name="_GoBack"/>
+      <w:bookmarkEnd w:id="0"/>
       <w:r>
         <w:rPr>
           <w:lang w:val="en-US"/>
@@ -2039,10 +2041,120 @@
         </w:numPr>
         <w:spacing w:after="0" w:line="240" w:lineRule="auto"/>
         <w:rPr>
-          <w:lang w:val="en-US"/>
-        </w:rPr>
-      </w:pPr>
-      <w:bookmarkStart w:id="0" w:name="_GoBack"/>
+          <w:rFonts w:ascii="Consolas" w:hAnsi="Consolas" w:cs="Consolas"/>
+          <w:color w:val="000000"/>
+          <w:sz w:val="19"/>
+          <w:szCs w:val="19"/>
+        </w:rPr>
+      </w:pPr>
+      <w:r>
+        <w:rPr>
+          <w:rFonts w:ascii="Consolas" w:hAnsi="Consolas" w:cs="Consolas"/>
+          <w:color w:val="000000"/>
+          <w:sz w:val="19"/>
+          <w:szCs w:val="19"/>
+        </w:rPr>
+        <w:t>ToOrderedSpelling_Is_Correct_2_Names</w:t>
+      </w:r>
+    </w:p>
+    <w:p>
+      <w:pPr>
+        <w:pStyle w:val="ListParagraph"/>
+        <w:numPr>
+          <w:ilvl w:val="0"/>
+          <w:numId w:val="1"/>
+        </w:numPr>
+        <w:spacing w:after="0" w:line="240" w:lineRule="auto"/>
+        <w:rPr>
+          <w:rFonts w:ascii="Consolas" w:hAnsi="Consolas" w:cs="Consolas"/>
+          <w:color w:val="000000"/>
+          <w:sz w:val="19"/>
+          <w:szCs w:val="19"/>
+        </w:rPr>
+      </w:pPr>
+      <w:r>
+        <w:rPr>
+          <w:rFonts w:ascii="Consolas" w:hAnsi="Consolas" w:cs="Consolas"/>
+          <w:color w:val="000000"/>
+          <w:sz w:val="19"/>
+          <w:szCs w:val="19"/>
+        </w:rPr>
+        <w:t>ToOrderedSpelling_Is_Correct_</w:t>
+      </w:r>
+      <w:r>
+        <w:rPr>
+          <w:rFonts w:ascii="Consolas" w:hAnsi="Consolas" w:cs="Consolas"/>
+          <w:color w:val="000000"/>
+          <w:sz w:val="19"/>
+          <w:szCs w:val="19"/>
+        </w:rPr>
+        <w:t>3</w:t>
+      </w:r>
+      <w:r>
+        <w:rPr>
+          <w:rFonts w:ascii="Consolas" w:hAnsi="Consolas" w:cs="Consolas"/>
+          <w:color w:val="000000"/>
+          <w:sz w:val="19"/>
+          <w:szCs w:val="19"/>
+        </w:rPr>
+        <w:t>_Names</w:t>
+      </w:r>
+    </w:p>
+    <w:p>
+      <w:pPr>
+        <w:pStyle w:val="ListParagraph"/>
+        <w:numPr>
+          <w:ilvl w:val="0"/>
+          <w:numId w:val="1"/>
+        </w:numPr>
+        <w:spacing w:after="0" w:line="240" w:lineRule="auto"/>
+        <w:rPr>
+          <w:rFonts w:ascii="Consolas" w:hAnsi="Consolas" w:cs="Consolas"/>
+          <w:color w:val="000000"/>
+          <w:sz w:val="19"/>
+          <w:szCs w:val="19"/>
+        </w:rPr>
+      </w:pPr>
+      <w:r>
+        <w:rPr>
+          <w:rFonts w:ascii="Consolas" w:hAnsi="Consolas" w:cs="Consolas"/>
+          <w:color w:val="000000"/>
+          <w:sz w:val="19"/>
+          <w:szCs w:val="19"/>
+        </w:rPr>
+        <w:t>ToOrderedSpelling_Is_Correct_</w:t>
+      </w:r>
+      <w:r>
+        <w:rPr>
+          <w:rFonts w:ascii="Consolas" w:hAnsi="Consolas" w:cs="Consolas"/>
+          <w:color w:val="000000"/>
+          <w:sz w:val="19"/>
+          <w:szCs w:val="19"/>
+        </w:rPr>
+        <w:t>4</w:t>
+      </w:r>
+      <w:r>
+        <w:rPr>
+          <w:rFonts w:ascii="Consolas" w:hAnsi="Consolas" w:cs="Consolas"/>
+          <w:color w:val="000000"/>
+          <w:sz w:val="19"/>
+          <w:szCs w:val="19"/>
+        </w:rPr>
+        <w:t>_Names</w:t>
+      </w:r>
+    </w:p>
+    <w:p>
+      <w:pPr>
+        <w:pStyle w:val="ListParagraph"/>
+        <w:numPr>
+          <w:ilvl w:val="0"/>
+          <w:numId w:val="1"/>
+        </w:numPr>
+        <w:spacing w:after="0" w:line="240" w:lineRule="auto"/>
+        <w:rPr>
+          <w:lang w:val="en-US"/>
+        </w:rPr>
+      </w:pPr>
       <w:proofErr w:type="spellStart"/>
       <w:r>
         <w:rPr>
@@ -2055,7 +2167,6 @@
       </w:r>
       <w:proofErr w:type="spellEnd"/>
     </w:p>
-    <w:bookmarkEnd w:id="0"/>
     <w:p>
       <w:pPr>
         <w:rPr>
@@ -2165,6 +2276,61 @@
           <w:lang w:val="en-US"/>
         </w:rPr>
         <w:t xml:space="preserve"> The next three tests check </w:t>
+      </w:r>
+      <w:proofErr w:type="gramStart"/>
+      <w:r>
+        <w:rPr>
+          <w:lang w:val="en-US"/>
+        </w:rPr>
+        <w:t>this criteria</w:t>
+      </w:r>
+      <w:proofErr w:type="gramEnd"/>
+      <w:r>
+        <w:rPr>
+          <w:lang w:val="en-US"/>
+        </w:rPr>
+        <w:t>.</w:t>
+      </w:r>
+    </w:p>
+    <w:p>
+      <w:pPr>
+        <w:rPr>
+          <w:lang w:val="en-US"/>
+        </w:rPr>
+      </w:pPr>
+      <w:r>
+        <w:rPr>
+          <w:lang w:val="en-US"/>
+        </w:rPr>
+        <w:t xml:space="preserve">The </w:t>
+      </w:r>
+      <w:proofErr w:type="spellStart"/>
+      <w:r>
+        <w:rPr>
+          <w:lang w:val="en-US"/>
+        </w:rPr>
+        <w:t>ToOrderedSpelling</w:t>
+      </w:r>
+      <w:proofErr w:type="spellEnd"/>
+      <w:r>
+        <w:rPr>
+          <w:lang w:val="en-US"/>
+        </w:rPr>
+        <w:t xml:space="preserve"> operation on </w:t>
+      </w:r>
+      <w:proofErr w:type="spellStart"/>
+      <w:r>
+        <w:rPr>
+          <w:lang w:val="en-US"/>
+        </w:rPr>
+        <w:t>OrderedName</w:t>
+      </w:r>
+      <w:proofErr w:type="spellEnd"/>
+      <w:r>
+        <w:rPr>
+          <w:lang w:val="en-US"/>
+        </w:rPr>
+        <w:t xml:space="preserve"> should return a reordering of the full name for use in the comparison operation. The next three tests check </w:t>
       </w:r>
       <w:proofErr w:type="gramStart"/>
       <w:r>

</xml_diff>